<commit_message>
Modified the main resume body
</commit_message>
<xml_diff>
--- a/MyResume/media/word/Vikas_Rajan.docx
+++ b/MyResume/media/word/Vikas_Rajan.docx
@@ -1,6 +1,6 @@
 
 <file path=word/document.xml><?xml version="1.0" encoding="utf-8"?>
-<w:document xmlns:wpc="http://schemas.microsoft.com/office/word/2010/wordprocessingCanvas" xmlns:cx="http://schemas.microsoft.com/office/drawing/2014/chartex" xmlns:cx1="http://schemas.microsoft.com/office/drawing/2015/9/8/chartex" xmlns:cx2="http://schemas.microsoft.com/office/drawing/2015/10/21/chartex" xmlns:cx3="http://schemas.microsoft.com/office/drawing/2016/5/9/chartex" xmlns:cx4="http://schemas.microsoft.com/office/drawing/2016/5/10/chartex" xmlns:cx5="http://schemas.microsoft.com/office/drawing/2016/5/11/chartex" xmlns:cx6="http://schemas.microsoft.com/office/drawing/2016/5/12/chartex" xmlns:cx7="http://schemas.microsoft.com/office/drawing/2016/5/13/chartex" xmlns:cx8="http://schemas.microsoft.com/office/drawing/2016/5/14/chartex" xmlns:mc="http://schemas.openxmlformats.org/markup-compatibility/2006" xmlns:aink="http://schemas.microsoft.com/office/drawing/2016/ink" xmlns:am3d="http://schemas.microsoft.com/office/drawing/2017/model3d" xmlns:o="urn:schemas-microsoft-com:office:office" xmlns:r="http://schemas.openxmlformats.org/officeDocument/2006/relationships" xmlns:m="http://schemas.openxmlformats.org/officeDocument/2006/math" xmlns:v="urn:schemas-microsoft-com:vml" xmlns:wp14="http://schemas.microsoft.com/office/word/2010/wordprocessingDrawing" xmlns:wp="http://schemas.openxmlformats.org/drawingml/2006/wordprocessingDrawing" xmlns:w10="urn:schemas-microsoft-com:office:word" xmlns:w="http://schemas.openxmlformats.org/wordprocessingml/2006/main" xmlns:w14="http://schemas.microsoft.com/office/word/2010/wordml" xmlns:w15="http://schemas.microsoft.com/office/word/2012/wordml" xmlns:w16cid="http://schemas.microsoft.com/office/word/2016/wordml/cid" xmlns:w16se="http://schemas.microsoft.com/office/word/2015/wordml/symex" xmlns:wpg="http://schemas.microsoft.com/office/word/2010/wordprocessingGroup" xmlns:wpi="http://schemas.microsoft.com/office/word/2010/wordprocessingInk" xmlns:wne="http://schemas.microsoft.com/office/word/2006/wordml" xmlns:wps="http://schemas.microsoft.com/office/word/2010/wordprocessingShape" mc:Ignorable="w14 w15 w16se w16cid wp14">
+<w:document xmlns:wpc="http://schemas.microsoft.com/office/word/2010/wordprocessingCanvas" xmlns:cx="http://schemas.microsoft.com/office/drawing/2014/chartex" xmlns:cx1="http://schemas.microsoft.com/office/drawing/2015/9/8/chartex" xmlns:cx2="http://schemas.microsoft.com/office/drawing/2015/10/21/chartex" xmlns:cx3="http://schemas.microsoft.com/office/drawing/2016/5/9/chartex" xmlns:cx4="http://schemas.microsoft.com/office/drawing/2016/5/10/chartex" xmlns:cx5="http://schemas.microsoft.com/office/drawing/2016/5/11/chartex" xmlns:cx6="http://schemas.microsoft.com/office/drawing/2016/5/12/chartex" xmlns:cx7="http://schemas.microsoft.com/office/drawing/2016/5/13/chartex" xmlns:cx8="http://schemas.microsoft.com/office/drawing/2016/5/14/chartex" xmlns:mc="http://schemas.openxmlformats.org/markup-compatibility/2006" xmlns:aink="http://schemas.microsoft.com/office/drawing/2016/ink" xmlns:am3d="http://schemas.microsoft.com/office/drawing/2017/model3d" xmlns:o="urn:schemas-microsoft-com:office:office" xmlns:oel="http://schemas.microsoft.com/office/2019/extlst" xmlns:r="http://schemas.openxmlformats.org/officeDocument/2006/relationships" xmlns:m="http://schemas.openxmlformats.org/officeDocument/2006/math" xmlns:v="urn:schemas-microsoft-com:vml" xmlns:wp14="http://schemas.microsoft.com/office/word/2010/wordprocessingDrawing" xmlns:wp="http://schemas.openxmlformats.org/drawingml/2006/wordprocessingDrawing" xmlns:w10="urn:schemas-microsoft-com:office:word" xmlns:w="http://schemas.openxmlformats.org/wordprocessingml/2006/main" xmlns:w14="http://schemas.microsoft.com/office/word/2010/wordml" xmlns:w15="http://schemas.microsoft.com/office/word/2012/wordml" xmlns:w16cex="http://schemas.microsoft.com/office/word/2018/wordml/cex" xmlns:w16cid="http://schemas.microsoft.com/office/word/2016/wordml/cid" xmlns:w16="http://schemas.microsoft.com/office/word/2018/wordml" xmlns:w16sdtdh="http://schemas.microsoft.com/office/word/2020/wordml/sdtdatahash" xmlns:w16se="http://schemas.microsoft.com/office/word/2015/wordml/symex" xmlns:wpg="http://schemas.microsoft.com/office/word/2010/wordprocessingGroup" xmlns:wpi="http://schemas.microsoft.com/office/word/2010/wordprocessingInk" xmlns:wne="http://schemas.microsoft.com/office/word/2006/wordml" xmlns:wps="http://schemas.microsoft.com/office/word/2010/wordprocessingShape" mc:Ignorable="w14 w15 w16se w16cid w16 w16cex w16sdtdh wp14">
   <w:body>
     <w:p>
       <w:bookmarkStart w:id="0" w:name="_Hlk492061604"/>
@@ -11,7 +11,7 @@
         <mc:AlternateContent>
           <mc:Choice Requires="wps">
             <w:drawing>
-              <wp:anchor distT="0" distB="0" distL="114300" distR="114300" simplePos="0" relativeHeight="251670528" behindDoc="0" locked="0" layoutInCell="1" allowOverlap="1" wp14:anchorId="6DDC67C5" wp14:editId="670C7796">
+              <wp:anchor distT="0" distB="0" distL="114300" distR="114300" simplePos="0" relativeHeight="251658241" behindDoc="0" locked="0" layoutInCell="1" allowOverlap="1" wp14:anchorId="6DDC67C5" wp14:editId="670C7796">
                 <wp:simplePos x="0" y="0"/>
                 <wp:positionH relativeFrom="column">
                   <wp:posOffset>4335780</wp:posOffset>
@@ -59,13 +59,33 @@
                               <w:rPr>
                                 <w:color w:val="000000" w:themeColor="text1"/>
                               </w:rPr>
-                              <w:t xml:space="preserve">303, </w:t>
+                              <w:t>5251</w:t>
                             </w:r>
                             <w:r>
                               <w:rPr>
                                 <w:color w:val="000000" w:themeColor="text1"/>
                               </w:rPr>
-                              <w:t xml:space="preserve">SMR Vinay Estate, </w:t>
+                              <w:t xml:space="preserve">, </w:t>
+                            </w:r>
+                            <w:r>
+                              <w:rPr>
+                                <w:color w:val="000000" w:themeColor="text1"/>
+                              </w:rPr>
+                              <w:t xml:space="preserve">Prestige </w:t>
+                            </w:r>
+                            <w:proofErr w:type="spellStart"/>
+                            <w:r>
+                              <w:rPr>
+                                <w:color w:val="000000" w:themeColor="text1"/>
+                              </w:rPr>
+                              <w:t>Gulmohar</w:t>
+                            </w:r>
+                            <w:proofErr w:type="spellEnd"/>
+                            <w:r>
+                              <w:rPr>
+                                <w:color w:val="000000" w:themeColor="text1"/>
+                              </w:rPr>
+                              <w:t xml:space="preserve">, </w:t>
                             </w:r>
                           </w:p>
                           <w:p>
@@ -81,6 +101,34 @@
                               <w:rPr>
                                 <w:color w:val="000000" w:themeColor="text1"/>
                               </w:rPr>
+                              <w:t>Kalkere</w:t>
+                            </w:r>
+                            <w:proofErr w:type="spellEnd"/>
+                            <w:r>
+                              <w:rPr>
+                                <w:color w:val="000000" w:themeColor="text1"/>
+                              </w:rPr>
+                              <w:t xml:space="preserve"> Main Road, </w:t>
+                            </w:r>
+                            <w:proofErr w:type="spellStart"/>
+                            <w:r>
+                              <w:rPr>
+                                <w:color w:val="000000" w:themeColor="text1"/>
+                              </w:rPr>
+                              <w:t>Jayanti</w:t>
+                            </w:r>
+                            <w:proofErr w:type="spellEnd"/>
+                            <w:r>
+                              <w:rPr>
+                                <w:color w:val="000000" w:themeColor="text1"/>
+                              </w:rPr>
+                              <w:t xml:space="preserve"> Nagar, </w:t>
+                            </w:r>
+                            <w:proofErr w:type="spellStart"/>
+                            <w:r>
+                              <w:rPr>
+                                <w:color w:val="000000" w:themeColor="text1"/>
+                              </w:rPr>
                               <w:t>Horamavu</w:t>
                             </w:r>
                             <w:proofErr w:type="spellEnd"/>
@@ -88,22 +136,7 @@
                               <w:rPr>
                                 <w:color w:val="000000" w:themeColor="text1"/>
                               </w:rPr>
-                              <w:t xml:space="preserve"> Village, </w:t>
-                            </w:r>
-                          </w:p>
-                          <w:p>
-                            <w:pPr>
-                              <w:pStyle w:val="ContactInfo"/>
-                              <w:jc w:val="right"/>
-                              <w:rPr>
-                                <w:color w:val="000000" w:themeColor="text1"/>
-                              </w:rPr>
-                            </w:pPr>
-                            <w:r>
-                              <w:rPr>
-                                <w:color w:val="000000" w:themeColor="text1"/>
-                              </w:rPr>
-                              <w:t>Bangalore – 560043</w:t>
+                              <w:t>, Bangalore – 560043</w:t>
                             </w:r>
                           </w:p>
                           <w:p>
@@ -120,7 +153,7 @@
                                   <w:rStyle w:val="Hyperlink"/>
                                   <w:color w:val="000000" w:themeColor="text1"/>
                                 </w:rPr>
-                                <w:t>evikas.rajan@gmail.com</w:t>
+                                <w:t>vikas.rajan@microsoft.com</w:t>
                               </w:r>
                             </w:hyperlink>
                           </w:p>
@@ -136,25 +169,7 @@
                               <w:rPr>
                                 <w:color w:val="000000" w:themeColor="text1"/>
                               </w:rPr>
-                              <w:t xml:space="preserve">  (</w:t>
-                            </w:r>
-                            <w:r>
-                              <w:rPr>
-                                <w:color w:val="000000" w:themeColor="text1"/>
-                              </w:rPr>
-                              <w:t>+91</w:t>
-                            </w:r>
-                            <w:r>
-                              <w:rPr>
-                                <w:color w:val="000000" w:themeColor="text1"/>
-                              </w:rPr>
-                              <w:t xml:space="preserve">) </w:t>
-                            </w:r>
-                            <w:r>
-                              <w:rPr>
-                                <w:color w:val="000000" w:themeColor="text1"/>
-                              </w:rPr>
-                              <w:t>9663581144</w:t>
+                              <w:t xml:space="preserve">  (+91) 9663581144</w:t>
                             </w:r>
                           </w:p>
                           <w:p>
@@ -193,7 +208,7 @@
           </mc:Choice>
           <mc:Fallback>
             <w:pict>
-              <v:rect w14:anchorId="6DDC67C5" id="Rectangle 4" o:spid="_x0000_s1026" style="position:absolute;margin-left:341.4pt;margin-top:-30.25pt;width:215.95pt;height:100.2pt;z-index:251670528;visibility:visible;mso-wrap-style:square;mso-width-percent:0;mso-height-percent:0;mso-wrap-distance-left:9pt;mso-wrap-distance-top:0;mso-wrap-distance-right:9pt;mso-wrap-distance-bottom:0;mso-position-horizontal:absolute;mso-position-horizontal-relative:text;mso-position-vertical:absolute;mso-position-vertical-relative:text;mso-width-percent:0;mso-height-percent:0;mso-width-relative:page;mso-height-relative:page;v-text-anchor:top" o:gfxdata="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" filled="f" stroked="f">
+              <v:rect w14:anchorId="6DDC67C5" id="Rectangle 4" o:spid="_x0000_s1026" style="position:absolute;margin-left:341.4pt;margin-top:-30.25pt;width:215.95pt;height:100.2pt;z-index:251658241;visibility:visible;mso-wrap-style:square;mso-width-percent:0;mso-height-percent:0;mso-wrap-distance-left:9pt;mso-wrap-distance-top:0;mso-wrap-distance-right:9pt;mso-wrap-distance-bottom:0;mso-position-horizontal:absolute;mso-position-horizontal-relative:text;mso-position-vertical:absolute;mso-position-vertical-relative:text;mso-width-percent:0;mso-height-percent:0;mso-width-relative:page;mso-height-relative:page;v-text-anchor:top" o:gfxdata="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" filled="f" stroked="f">
                 <v:textbox inset="14.4pt">
                   <w:txbxContent>
                     <w:p>
@@ -208,13 +223,33 @@
                         <w:rPr>
                           <w:color w:val="000000" w:themeColor="text1"/>
                         </w:rPr>
-                        <w:t xml:space="preserve">303, </w:t>
+                        <w:t>5251</w:t>
                       </w:r>
                       <w:r>
                         <w:rPr>
                           <w:color w:val="000000" w:themeColor="text1"/>
                         </w:rPr>
-                        <w:t xml:space="preserve">SMR Vinay Estate, </w:t>
+                        <w:t xml:space="preserve">, </w:t>
+                      </w:r>
+                      <w:r>
+                        <w:rPr>
+                          <w:color w:val="000000" w:themeColor="text1"/>
+                        </w:rPr>
+                        <w:t xml:space="preserve">Prestige </w:t>
+                      </w:r>
+                      <w:proofErr w:type="spellStart"/>
+                      <w:r>
+                        <w:rPr>
+                          <w:color w:val="000000" w:themeColor="text1"/>
+                        </w:rPr>
+                        <w:t>Gulmohar</w:t>
+                      </w:r>
+                      <w:proofErr w:type="spellEnd"/>
+                      <w:r>
+                        <w:rPr>
+                          <w:color w:val="000000" w:themeColor="text1"/>
+                        </w:rPr>
+                        <w:t xml:space="preserve">, </w:t>
                       </w:r>
                     </w:p>
                     <w:p>
@@ -230,6 +265,34 @@
                         <w:rPr>
                           <w:color w:val="000000" w:themeColor="text1"/>
                         </w:rPr>
+                        <w:t>Kalkere</w:t>
+                      </w:r>
+                      <w:proofErr w:type="spellEnd"/>
+                      <w:r>
+                        <w:rPr>
+                          <w:color w:val="000000" w:themeColor="text1"/>
+                        </w:rPr>
+                        <w:t xml:space="preserve"> Main Road, </w:t>
+                      </w:r>
+                      <w:proofErr w:type="spellStart"/>
+                      <w:r>
+                        <w:rPr>
+                          <w:color w:val="000000" w:themeColor="text1"/>
+                        </w:rPr>
+                        <w:t>Jayanti</w:t>
+                      </w:r>
+                      <w:proofErr w:type="spellEnd"/>
+                      <w:r>
+                        <w:rPr>
+                          <w:color w:val="000000" w:themeColor="text1"/>
+                        </w:rPr>
+                        <w:t xml:space="preserve"> Nagar, </w:t>
+                      </w:r>
+                      <w:proofErr w:type="spellStart"/>
+                      <w:r>
+                        <w:rPr>
+                          <w:color w:val="000000" w:themeColor="text1"/>
+                        </w:rPr>
                         <w:t>Horamavu</w:t>
                       </w:r>
                       <w:proofErr w:type="spellEnd"/>
@@ -237,22 +300,7 @@
                         <w:rPr>
                           <w:color w:val="000000" w:themeColor="text1"/>
                         </w:rPr>
-                        <w:t xml:space="preserve"> Village, </w:t>
-                      </w:r>
-                    </w:p>
-                    <w:p>
-                      <w:pPr>
-                        <w:pStyle w:val="ContactInfo"/>
-                        <w:jc w:val="right"/>
-                        <w:rPr>
-                          <w:color w:val="000000" w:themeColor="text1"/>
-                        </w:rPr>
-                      </w:pPr>
-                      <w:r>
-                        <w:rPr>
-                          <w:color w:val="000000" w:themeColor="text1"/>
-                        </w:rPr>
-                        <w:t>Bangalore – 560043</w:t>
+                        <w:t>, Bangalore – 560043</w:t>
                       </w:r>
                     </w:p>
                     <w:p>
@@ -269,7 +317,7 @@
                             <w:rStyle w:val="Hyperlink"/>
                             <w:color w:val="000000" w:themeColor="text1"/>
                           </w:rPr>
-                          <w:t>evikas.rajan@gmail.com</w:t>
+                          <w:t>vikas.rajan@microsoft.com</w:t>
                         </w:r>
                       </w:hyperlink>
                     </w:p>
@@ -285,25 +333,7 @@
                         <w:rPr>
                           <w:color w:val="000000" w:themeColor="text1"/>
                         </w:rPr>
-                        <w:t xml:space="preserve">  (</w:t>
-                      </w:r>
-                      <w:r>
-                        <w:rPr>
-                          <w:color w:val="000000" w:themeColor="text1"/>
-                        </w:rPr>
-                        <w:t>+91</w:t>
-                      </w:r>
-                      <w:r>
-                        <w:rPr>
-                          <w:color w:val="000000" w:themeColor="text1"/>
-                        </w:rPr>
-                        <w:t xml:space="preserve">) </w:t>
-                      </w:r>
-                      <w:r>
-                        <w:rPr>
-                          <w:color w:val="000000" w:themeColor="text1"/>
-                        </w:rPr>
-                        <w:t>9663581144</w:t>
+                        <w:t xml:space="preserve">  (+91) 9663581144</w:t>
                       </w:r>
                     </w:p>
                     <w:p>
@@ -337,7 +367,7 @@
         <mc:AlternateContent>
           <mc:Choice Requires="wps">
             <w:drawing>
-              <wp:anchor distT="0" distB="0" distL="114300" distR="114300" simplePos="0" relativeHeight="251669504" behindDoc="0" locked="0" layoutInCell="1" allowOverlap="1" wp14:anchorId="02231A87" wp14:editId="5C369781">
+              <wp:anchor distT="0" distB="0" distL="114300" distR="114300" simplePos="0" relativeHeight="251658240" behindDoc="0" locked="0" layoutInCell="1" allowOverlap="1" wp14:anchorId="02231A87" wp14:editId="5C369781">
                 <wp:simplePos x="0" y="0"/>
                 <wp:positionH relativeFrom="margin">
                   <wp:align>left</wp:align>
@@ -396,7 +426,10 @@
                               <w:pStyle w:val="Designation"/>
                             </w:pPr>
                             <w:r>
-                              <w:t>Dynamics CRM Consultant</w:t>
+                              <w:t xml:space="preserve">Dynamics CRM </w:t>
+                            </w:r>
+                            <w:r>
+                              <w:t>&amp; Web Developer</w:t>
                             </w:r>
                           </w:p>
                         </w:txbxContent>
@@ -418,7 +451,7 @@
           </mc:Choice>
           <mc:Fallback>
             <w:pict>
-              <v:rect w14:anchorId="02231A87" id="Rectangle 3" o:spid="_x0000_s1027" style="position:absolute;margin-left:0;margin-top:-13.2pt;width:280.8pt;height:70.55pt;z-index:251669504;visibility:visible;mso-wrap-style:square;mso-width-percent:0;mso-height-percent:0;mso-wrap-distance-left:9pt;mso-wrap-distance-top:0;mso-wrap-distance-right:9pt;mso-wrap-distance-bottom:0;mso-position-horizontal:left;mso-position-horizontal-relative:margin;mso-position-vertical:absolute;mso-position-vertical-relative:text;mso-width-percent:0;mso-height-percent:0;mso-width-relative:page;mso-height-relative:margin;v-text-anchor:top" o:gfxdata="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" filled="f" stroked="f">
+              <v:rect w14:anchorId="02231A87" id="Rectangle 3" o:spid="_x0000_s1027" style="position:absolute;margin-left:0;margin-top:-13.2pt;width:280.8pt;height:70.55pt;z-index:251658240;visibility:visible;mso-wrap-style:square;mso-width-percent:0;mso-height-percent:0;mso-wrap-distance-left:9pt;mso-wrap-distance-top:0;mso-wrap-distance-right:9pt;mso-wrap-distance-bottom:0;mso-position-horizontal:left;mso-position-horizontal-relative:margin;mso-position-vertical:absolute;mso-position-vertical-relative:text;mso-width-percent:0;mso-height-percent:0;mso-width-relative:page;mso-height-relative:margin;v-text-anchor:top" o:gfxdata="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" filled="f" stroked="f">
                 <v:textbox inset="14.4pt">
                   <w:txbxContent>
                     <w:p>
@@ -444,7 +477,10 @@
                         <w:pStyle w:val="Designation"/>
                       </w:pPr>
                       <w:r>
-                        <w:t>Dynamics CRM Consultant</w:t>
+                        <w:t xml:space="preserve">Dynamics CRM </w:t>
+                      </w:r>
+                      <w:r>
+                        <w:t>&amp; Web Developer</w:t>
                       </w:r>
                     </w:p>
                   </w:txbxContent>
@@ -516,10 +552,19 @@
           </w:tcPr>
           <w:p>
             <w:r>
-              <w:t xml:space="preserve">Dynamics </w:t>
-            </w:r>
-            <w:r>
-              <w:t xml:space="preserve">CRM consultant with around </w:t>
+              <w:t xml:space="preserve">Senior </w:t>
+            </w:r>
+            <w:r>
+              <w:t>Web</w:t>
+            </w:r>
+            <w:r>
+              <w:t xml:space="preserve"> Developer with specialization in D365 CE</w:t>
+            </w:r>
+            <w:r>
+              <w:t xml:space="preserve"> PowerApps</w:t>
+            </w:r>
+            <w:r>
+              <w:t xml:space="preserve"> and having around </w:t>
             </w:r>
             <w:r>
               <w:rPr>
@@ -537,10 +582,16 @@
                 <w:sz w:val="26"/>
                 <w:szCs w:val="26"/>
               </w:rPr>
-              <w:t>4</w:t>
-            </w:r>
-            <w:r>
-              <w:t xml:space="preserve"> years of experience in web-technologies like ASP.NET, C#, SQL Server, JavaScript, CSS, jQuery, Microsoft Dynamics CRM, SSIS, </w:t>
+              <w:t>7</w:t>
+            </w:r>
+            <w:r>
+              <w:t xml:space="preserve"> years of experience in web-</w:t>
+            </w:r>
+            <w:r>
+              <w:t xml:space="preserve">based </w:t>
+            </w:r>
+            <w:r>
+              <w:t xml:space="preserve">technologies like ASP.NET, C#, SQL Server, JavaScript, Microsoft Dynamics CRM, SSIS, </w:t>
             </w:r>
             <w:r>
               <w:t xml:space="preserve">D3.js, </w:t>
@@ -597,13 +648,72 @@
               <w:pStyle w:val="ListParagraph"/>
             </w:pPr>
             <w:r>
-              <w:t xml:space="preserve">Have been actively involved in the design, development and deployment of Dynamics CRM projects for several clients like </w:t>
+              <w:t xml:space="preserve">Presently working as a Senior Software Engineer for </w:t>
+            </w:r>
+            <w:r>
+              <w:rPr>
+                <w:b/>
+                <w:bCs/>
+              </w:rPr>
+              <w:t>Commerce Financial Services (CFS)</w:t>
+            </w:r>
+            <w:r>
+              <w:t xml:space="preserve"> Team in </w:t>
+            </w:r>
+            <w:r>
+              <w:t>Microsoft IDC.</w:t>
+            </w:r>
+          </w:p>
+          <w:p>
+            <w:pPr>
+              <w:pStyle w:val="ListParagraph"/>
+            </w:pPr>
+            <w:r>
+              <w:t>Leading the feature team for</w:t>
+            </w:r>
+            <w:r>
+              <w:t xml:space="preserve"> the </w:t>
+            </w:r>
+            <w:r>
+              <w:t xml:space="preserve">Digital transformation of Incentive Claims Management, an application </w:t>
+            </w:r>
+            <w:r>
+              <w:t xml:space="preserve">used by </w:t>
+            </w:r>
+            <w:r>
+              <w:t>distributors &amp; resellers</w:t>
+            </w:r>
+            <w:r>
+              <w:t xml:space="preserve"> worldwide for </w:t>
+            </w:r>
+            <w:r>
+              <w:t>claiming incentives on Surface Deals</w:t>
+            </w:r>
+          </w:p>
+          <w:p>
+            <w:pPr>
+              <w:pStyle w:val="ListParagraph"/>
+            </w:pPr>
+            <w:r>
+              <w:t xml:space="preserve">Have been involved in </w:t>
+            </w:r>
+            <w:r>
+              <w:t>complete SDLC for</w:t>
+            </w:r>
+            <w:r>
+              <w:t xml:space="preserve"> design, development and deployment of Dynamics CRM projects for several clients like </w:t>
             </w:r>
             <w:r>
               <w:t xml:space="preserve">Lenovo, Adobe, </w:t>
             </w:r>
             <w:r>
-              <w:t>TEXAS WIC</w:t>
+              <w:t>T</w:t>
+            </w:r>
+            <w:r>
+              <w:t>exas</w:t>
+            </w:r>
+            <w:r>
+              <w:t xml:space="preserve"> WIC</w:t>
             </w:r>
             <w:r>
               <w:t xml:space="preserve"> (</w:t>
@@ -657,7 +767,22 @@
               <w:pStyle w:val="ListParagraph"/>
             </w:pPr>
             <w:r>
-              <w:t xml:space="preserve">Presently working as a CRM Consultant and </w:t>
+              <w:t xml:space="preserve">Pior </w:t>
+            </w:r>
+            <w:r>
+              <w:t xml:space="preserve">to </w:t>
+            </w:r>
+            <w:r>
+              <w:t>CFS, was wo</w:t>
+            </w:r>
+            <w:r>
+              <w:t xml:space="preserve">rking as a </w:t>
+            </w:r>
+            <w:r>
+              <w:t xml:space="preserve">Senior </w:t>
+            </w:r>
+            <w:r>
+              <w:t xml:space="preserve">CRM Consultant and </w:t>
             </w:r>
             <w:r>
               <w:t xml:space="preserve">Delivery </w:t>
@@ -671,46 +796,42 @@
               </w:rPr>
               <w:t>Microsoft Global Services Ltd.</w:t>
             </w:r>
+            <w:r>
+              <w:rPr>
+                <w:b/>
+              </w:rPr>
+              <w:t xml:space="preserve"> </w:t>
+            </w:r>
           </w:p>
           <w:p>
             <w:pPr>
               <w:pStyle w:val="ListParagraph"/>
             </w:pPr>
             <w:r>
-              <w:t xml:space="preserve">Have a total of around </w:t>
-            </w:r>
-            <w:r>
-              <w:t>14</w:t>
-            </w:r>
-            <w:r>
-              <w:t xml:space="preserve"> years of experience in Software Technology</w:t>
-            </w:r>
-            <w:r>
-              <w:t xml:space="preserve"> mainly working in MS technologies like </w:t>
-            </w:r>
-            <w:r>
-              <w:t xml:space="preserve">D365, </w:t>
-            </w:r>
-            <w:r>
-              <w:t>MS CRM 201</w:t>
-            </w:r>
-            <w:r>
-              <w:t>6</w:t>
-            </w:r>
-            <w:r>
-              <w:t>/2015,</w:t>
-            </w:r>
-            <w:r>
-              <w:t xml:space="preserve"> ASP.NET</w:t>
-            </w:r>
-            <w:r>
-              <w:t xml:space="preserve">, </w:t>
-            </w:r>
-            <w:r>
-              <w:t>C#, SQL Server</w:t>
-            </w:r>
-            <w:r>
-              <w:t>, PowerApps, Azure, etc</w:t>
+              <w:t xml:space="preserve">Have participated in several </w:t>
+            </w:r>
+            <w:r>
+              <w:rPr>
+                <w:b/>
+                <w:bCs/>
+              </w:rPr>
+              <w:t>hackathon</w:t>
+            </w:r>
+            <w:r>
+              <w:t xml:space="preserve"> events internally within Microsoft. One of the notable contributions being the development of a seamless integration between </w:t>
+            </w:r>
+            <w:hyperlink r:id="rId12" w:history="1">
+              <w:r>
+                <w:rPr>
+                  <w:rStyle w:val="Hyperlink"/>
+                  <w:b/>
+                  <w:bCs/>
+                </w:rPr>
+                <w:t>Dynamics CRM and Lync</w:t>
+              </w:r>
+            </w:hyperlink>
+            <w:r>
+              <w:t xml:space="preserve">. </w:t>
             </w:r>
           </w:p>
           <w:p>
@@ -727,7 +848,7 @@
               <w:t>d3.js</w:t>
             </w:r>
             <w:r>
-              <w:t xml:space="preserve">  for the last 2 years. </w:t>
+              <w:t xml:space="preserve">  </w:t>
             </w:r>
           </w:p>
           <w:p>
@@ -735,12 +856,13 @@
               <w:pStyle w:val="ListParagraph"/>
             </w:pPr>
             <w:r>
-              <w:t>Conversant with .NET Architecture/Technology with specific emphasis on development using C#</w:t>
+              <w:t>Conversant with .NET Architecture/Technology with specific emphasis on development using C</w:t>
+            </w:r>
+            <w:r>
+              <w:t>#</w:t>
             </w:r>
           </w:p>
         </w:tc>
-        <w:bookmarkStart w:id="1" w:name="_GoBack"/>
-        <w:bookmarkEnd w:id="1"/>
       </w:tr>
       <w:tr>
         <w:trPr>
@@ -749,6 +871,9 @@
         <w:tc>
           <w:tcPr>
             <w:tcW w:w="2628" w:type="dxa"/>
+            <w:tcBorders>
+              <w:bottom w:val="nil"/>
+            </w:tcBorders>
             <w:tcMar>
               <w:top w:w="288" w:type="dxa"/>
               <w:bottom w:w="288" w:type="dxa"/>
@@ -766,6 +891,9 @@
         <w:tc>
           <w:tcPr>
             <w:tcW w:w="8388" w:type="dxa"/>
+            <w:tcBorders>
+              <w:bottom w:val="nil"/>
+            </w:tcBorders>
             <w:tcMar>
               <w:top w:w="288" w:type="dxa"/>
               <w:bottom w:w="288" w:type="dxa"/>
@@ -784,7 +912,7 @@
               <w:rPr>
                 <w:b/>
               </w:rPr>
-              <w:t>WEB TECHNOLOGIES</w:t>
+              <w:t>PRIMARY SKILLS</w:t>
             </w:r>
           </w:p>
           <w:p>
@@ -794,62 +922,62 @@
               </w:tabs>
             </w:pPr>
             <w:r>
-              <w:t>Microsoft Dynamics CRM 2013/2015/2016</w:t>
-            </w:r>
-            <w:r>
-              <w:tab/>
-            </w:r>
-            <w:r>
-              <w:rPr>
-                <w:rStyle w:val="Starcolour"/>
-              </w:rPr>
-              <w:sym w:font="Wingdings" w:char="F0AB"/>
-            </w:r>
-            <w:r>
-              <w:rPr>
-                <w:rStyle w:val="Starcolour"/>
-              </w:rPr>
-              <w:sym w:font="Wingdings" w:char="F0AB"/>
-            </w:r>
-            <w:r>
-              <w:rPr>
-                <w:rStyle w:val="Starcolour"/>
-              </w:rPr>
-              <w:sym w:font="Wingdings" w:char="F0AB"/>
-            </w:r>
-            <w:r>
-              <w:rPr>
-                <w:rStyle w:val="Starcolour"/>
-              </w:rPr>
-              <w:sym w:font="Wingdings" w:char="F0AB"/>
-            </w:r>
-            <w:r>
-              <w:rPr>
-                <w:rStyle w:val="Starcolour"/>
-              </w:rPr>
-              <w:sym w:font="Wingdings" w:char="F0AB"/>
-            </w:r>
-            <w:r>
-              <w:rPr>
-                <w:rStyle w:val="Starcolour"/>
-              </w:rPr>
-              <w:sym w:font="Wingdings" w:char="F0AB"/>
-            </w:r>
-            <w:r>
-              <w:rPr>
-                <w:rStyle w:val="Starcolour"/>
-              </w:rPr>
-              <w:sym w:font="Wingdings" w:char="F0AB"/>
-            </w:r>
-            <w:r>
-              <w:rPr>
-                <w:rStyle w:val="Starcolour"/>
-              </w:rPr>
-              <w:sym w:font="Wingdings" w:char="F0AB"/>
-            </w:r>
-            <w:r>
-              <w:rPr>
-                <w:color w:val="D9D9D9" w:themeColor="background1" w:themeShade="D9"/>
+              <w:t>PowerApps</w:t>
+            </w:r>
+            <w:r>
+              <w:t xml:space="preserve">                                                                                                  </w:t>
+            </w:r>
+            <w:r>
+              <w:rPr>
+                <w:rStyle w:val="Starcolour"/>
+              </w:rPr>
+              <w:sym w:font="Wingdings" w:char="F0AB"/>
+            </w:r>
+            <w:r>
+              <w:rPr>
+                <w:rStyle w:val="Starcolour"/>
+              </w:rPr>
+              <w:sym w:font="Wingdings" w:char="F0AB"/>
+            </w:r>
+            <w:r>
+              <w:rPr>
+                <w:rStyle w:val="Starcolour"/>
+              </w:rPr>
+              <w:sym w:font="Wingdings" w:char="F0AB"/>
+            </w:r>
+            <w:r>
+              <w:rPr>
+                <w:rStyle w:val="Starcolour"/>
+              </w:rPr>
+              <w:sym w:font="Wingdings" w:char="F0AB"/>
+            </w:r>
+            <w:r>
+              <w:rPr>
+                <w:rStyle w:val="Starcolour"/>
+              </w:rPr>
+              <w:sym w:font="Wingdings" w:char="F0AB"/>
+            </w:r>
+            <w:r>
+              <w:rPr>
+                <w:rStyle w:val="Starcolour"/>
+              </w:rPr>
+              <w:sym w:font="Wingdings" w:char="F0AB"/>
+            </w:r>
+            <w:r>
+              <w:rPr>
+                <w:rStyle w:val="Starcolour"/>
+              </w:rPr>
+              <w:sym w:font="Wingdings" w:char="F0AB"/>
+            </w:r>
+            <w:r>
+              <w:rPr>
+                <w:rStyle w:val="Starcolour"/>
+              </w:rPr>
+              <w:sym w:font="Wingdings" w:char="F0AB"/>
+            </w:r>
+            <w:r>
+              <w:rPr>
+                <w:rStyle w:val="Starcolour"/>
               </w:rPr>
               <w:sym w:font="Wingdings" w:char="F0AB"/>
             </w:r>
@@ -867,62 +995,56 @@
               </w:tabs>
             </w:pPr>
             <w:r>
-              <w:t>JavaScript</w:t>
-            </w:r>
-            <w:r>
-              <w:t>/</w:t>
-            </w:r>
-            <w:r>
-              <w:t>jQuery</w:t>
-            </w:r>
-            <w:r>
-              <w:t xml:space="preserve">                                                                                      </w:t>
-            </w:r>
-            <w:r>
-              <w:rPr>
-                <w:rStyle w:val="Starcolour"/>
-              </w:rPr>
-              <w:sym w:font="Wingdings" w:char="F0AB"/>
-            </w:r>
-            <w:r>
-              <w:rPr>
-                <w:rStyle w:val="Starcolour"/>
-              </w:rPr>
-              <w:sym w:font="Wingdings" w:char="F0AB"/>
-            </w:r>
-            <w:r>
-              <w:rPr>
-                <w:rStyle w:val="Starcolour"/>
-              </w:rPr>
-              <w:sym w:font="Wingdings" w:char="F0AB"/>
-            </w:r>
-            <w:r>
-              <w:rPr>
-                <w:rStyle w:val="Starcolour"/>
-              </w:rPr>
-              <w:sym w:font="Wingdings" w:char="F0AB"/>
-            </w:r>
-            <w:r>
-              <w:rPr>
-                <w:rStyle w:val="Starcolour"/>
-              </w:rPr>
-              <w:sym w:font="Wingdings" w:char="F0AB"/>
-            </w:r>
-            <w:r>
-              <w:rPr>
-                <w:rStyle w:val="Starcolour"/>
-              </w:rPr>
-              <w:sym w:font="Wingdings" w:char="F0AB"/>
-            </w:r>
-            <w:r>
-              <w:rPr>
-                <w:rStyle w:val="Starcolour"/>
-              </w:rPr>
-              <w:sym w:font="Wingdings" w:char="F0AB"/>
-            </w:r>
-            <w:r>
-              <w:rPr>
-                <w:rStyle w:val="Starcolour"/>
+              <w:t>Canvas Apps</w:t>
+            </w:r>
+            <w:r>
+              <w:t xml:space="preserve">                                                                                                </w:t>
+            </w:r>
+            <w:r>
+              <w:rPr>
+                <w:rStyle w:val="Starcolour"/>
+              </w:rPr>
+              <w:sym w:font="Wingdings" w:char="F0AB"/>
+            </w:r>
+            <w:r>
+              <w:rPr>
+                <w:rStyle w:val="Starcolour"/>
+              </w:rPr>
+              <w:sym w:font="Wingdings" w:char="F0AB"/>
+            </w:r>
+            <w:r>
+              <w:rPr>
+                <w:rStyle w:val="Starcolour"/>
+              </w:rPr>
+              <w:sym w:font="Wingdings" w:char="F0AB"/>
+            </w:r>
+            <w:r>
+              <w:rPr>
+                <w:rStyle w:val="Starcolour"/>
+              </w:rPr>
+              <w:sym w:font="Wingdings" w:char="F0AB"/>
+            </w:r>
+            <w:r>
+              <w:rPr>
+                <w:rStyle w:val="Starcolour"/>
+              </w:rPr>
+              <w:sym w:font="Wingdings" w:char="F0AB"/>
+            </w:r>
+            <w:r>
+              <w:rPr>
+                <w:rStyle w:val="Starcolour"/>
+              </w:rPr>
+              <w:sym w:font="Wingdings" w:char="F0AB"/>
+            </w:r>
+            <w:r>
+              <w:rPr>
+                <w:rStyle w:val="Starcolour"/>
+              </w:rPr>
+              <w:sym w:font="Wingdings" w:char="F0AB"/>
+            </w:r>
+            <w:r>
+              <w:rPr>
+                <w:color w:val="D9D9D9" w:themeColor="background1" w:themeShade="D9"/>
               </w:rPr>
               <w:sym w:font="Wingdings" w:char="F0AB"/>
             </w:r>
@@ -946,7 +1068,10 @@
               </w:tabs>
             </w:pPr>
             <w:r>
-              <w:t>ASP.NET/Web Services</w:t>
+              <w:t xml:space="preserve">Microsoft </w:t>
+            </w:r>
+            <w:r>
+              <w:t>D365 CE</w:t>
             </w:r>
             <w:r>
               <w:tab/>
@@ -989,19 +1114,19 @@
             </w:r>
             <w:r>
               <w:rPr>
-                <w:color w:val="D9D9D9" w:themeColor="background1" w:themeShade="D9"/>
-              </w:rPr>
-              <w:sym w:font="Wingdings" w:char="F0AB"/>
-            </w:r>
-            <w:r>
-              <w:rPr>
-                <w:color w:val="D9D9D9" w:themeColor="background1" w:themeShade="D9"/>
-              </w:rPr>
-              <w:sym w:font="Wingdings" w:char="F0AB"/>
-            </w:r>
-            <w:r>
-              <w:rPr>
-                <w:color w:val="D9D9D9" w:themeColor="background1" w:themeShade="D9"/>
+                <w:rStyle w:val="Starcolour"/>
+              </w:rPr>
+              <w:sym w:font="Wingdings" w:char="F0AB"/>
+            </w:r>
+            <w:r>
+              <w:rPr>
+                <w:rStyle w:val="Starcolour"/>
+              </w:rPr>
+              <w:sym w:font="Wingdings" w:char="F0AB"/>
+            </w:r>
+            <w:r>
+              <w:rPr>
+                <w:rStyle w:val="Starcolour"/>
               </w:rPr>
               <w:sym w:font="Wingdings" w:char="F0AB"/>
             </w:r>
@@ -1017,72 +1142,16 @@
               <w:tabs>
                 <w:tab w:val="right" w:pos="7722"/>
               </w:tabs>
-            </w:pPr>
-            <w:r>
-              <w:t>Azure</w:t>
-            </w:r>
-            <w:r>
-              <w:t xml:space="preserve">                                                                                                              </w:t>
-            </w:r>
-            <w:r>
-              <w:rPr>
-                <w:rStyle w:val="Starcolour"/>
-              </w:rPr>
-              <w:sym w:font="Wingdings" w:char="F0AB"/>
-            </w:r>
-            <w:r>
-              <w:rPr>
-                <w:rStyle w:val="Starcolour"/>
-              </w:rPr>
-              <w:sym w:font="Wingdings" w:char="F0AB"/>
-            </w:r>
-            <w:r>
-              <w:rPr>
-                <w:rStyle w:val="Starcolour"/>
-              </w:rPr>
-              <w:sym w:font="Wingdings" w:char="F0AB"/>
-            </w:r>
-            <w:r>
-              <w:rPr>
-                <w:rStyle w:val="Starcolour"/>
-              </w:rPr>
-              <w:sym w:font="Wingdings" w:char="F0AB"/>
-            </w:r>
-            <w:r>
-              <w:rPr>
-                <w:color w:val="D9D9D9" w:themeColor="background1" w:themeShade="D9"/>
-              </w:rPr>
-              <w:sym w:font="Wingdings" w:char="F0AB"/>
-            </w:r>
-            <w:r>
-              <w:rPr>
-                <w:color w:val="D9D9D9" w:themeColor="background1" w:themeShade="D9"/>
-              </w:rPr>
-              <w:sym w:font="Wingdings" w:char="F0AB"/>
-            </w:r>
-            <w:r>
-              <w:rPr>
-                <w:color w:val="D9D9D9" w:themeColor="background1" w:themeShade="D9"/>
-              </w:rPr>
-              <w:sym w:font="Wingdings" w:char="F0AB"/>
-            </w:r>
-            <w:r>
-              <w:rPr>
-                <w:color w:val="D9D9D9" w:themeColor="background1" w:themeShade="D9"/>
-              </w:rPr>
-              <w:sym w:font="Wingdings" w:char="F0AB"/>
-            </w:r>
-            <w:r>
-              <w:rPr>
-                <w:color w:val="D9D9D9" w:themeColor="background1" w:themeShade="D9"/>
-              </w:rPr>
-              <w:sym w:font="Wingdings" w:char="F0AB"/>
-            </w:r>
-            <w:r>
-              <w:rPr>
-                <w:color w:val="D9D9D9" w:themeColor="background1" w:themeShade="D9"/>
-              </w:rPr>
-              <w:sym w:font="Wingdings" w:char="F0AB"/>
+              <w:spacing w:before="240"/>
+              <w:rPr>
+                <w:b/>
+              </w:rPr>
+            </w:pPr>
+            <w:r>
+              <w:rPr>
+                <w:b/>
+              </w:rPr>
+              <w:t>WEB TECHNOLOGIES</w:t>
             </w:r>
           </w:p>
           <w:p>
@@ -1091,21 +1160,150 @@
                 <w:tab w:val="right" w:pos="7722"/>
               </w:tabs>
             </w:pPr>
+            <w:r>
+              <w:t>JavaScript</w:t>
+            </w:r>
+            <w:r>
+              <w:t>/</w:t>
+            </w:r>
+            <w:r>
+              <w:t>jQuery</w:t>
+            </w:r>
+            <w:r>
+              <w:t xml:space="preserve">                                                                                      </w:t>
+            </w:r>
+            <w:r>
+              <w:rPr>
+                <w:rStyle w:val="Starcolour"/>
+              </w:rPr>
+              <w:sym w:font="Wingdings" w:char="F0AB"/>
+            </w:r>
+            <w:r>
+              <w:rPr>
+                <w:rStyle w:val="Starcolour"/>
+              </w:rPr>
+              <w:sym w:font="Wingdings" w:char="F0AB"/>
+            </w:r>
+            <w:r>
+              <w:rPr>
+                <w:rStyle w:val="Starcolour"/>
+              </w:rPr>
+              <w:sym w:font="Wingdings" w:char="F0AB"/>
+            </w:r>
+            <w:r>
+              <w:rPr>
+                <w:rStyle w:val="Starcolour"/>
+              </w:rPr>
+              <w:sym w:font="Wingdings" w:char="F0AB"/>
+            </w:r>
+            <w:r>
+              <w:rPr>
+                <w:rStyle w:val="Starcolour"/>
+              </w:rPr>
+              <w:sym w:font="Wingdings" w:char="F0AB"/>
+            </w:r>
+            <w:r>
+              <w:rPr>
+                <w:rStyle w:val="Starcolour"/>
+              </w:rPr>
+              <w:sym w:font="Wingdings" w:char="F0AB"/>
+            </w:r>
+            <w:r>
+              <w:rPr>
+                <w:rStyle w:val="Starcolour"/>
+              </w:rPr>
+              <w:sym w:font="Wingdings" w:char="F0AB"/>
+            </w:r>
+            <w:r>
+              <w:rPr>
+                <w:rStyle w:val="Starcolour"/>
+              </w:rPr>
+              <w:sym w:font="Wingdings" w:char="F0AB"/>
+            </w:r>
+            <w:r>
+              <w:rPr>
+                <w:color w:val="D9D9D9" w:themeColor="background1" w:themeShade="D9"/>
+              </w:rPr>
+              <w:sym w:font="Wingdings" w:char="F0AB"/>
+            </w:r>
+            <w:r>
+              <w:rPr>
+                <w:color w:val="D9D9D9" w:themeColor="background1" w:themeShade="D9"/>
+              </w:rPr>
+              <w:sym w:font="Wingdings" w:char="F0AB"/>
+            </w:r>
           </w:p>
           <w:p>
             <w:pPr>
               <w:tabs>
                 <w:tab w:val="right" w:pos="7722"/>
               </w:tabs>
-              <w:rPr>
-                <w:b/>
-              </w:rPr>
-            </w:pPr>
-            <w:r>
-              <w:rPr>
-                <w:b/>
-              </w:rPr>
-              <w:t>VISUALIZATION</w:t>
+            </w:pPr>
+            <w:r>
+              <w:t>ASP.NET/Web Services</w:t>
+            </w:r>
+            <w:r>
+              <w:tab/>
+            </w:r>
+            <w:r>
+              <w:rPr>
+                <w:rStyle w:val="Starcolour"/>
+              </w:rPr>
+              <w:sym w:font="Wingdings" w:char="F0AB"/>
+            </w:r>
+            <w:r>
+              <w:rPr>
+                <w:rStyle w:val="Starcolour"/>
+              </w:rPr>
+              <w:sym w:font="Wingdings" w:char="F0AB"/>
+            </w:r>
+            <w:r>
+              <w:rPr>
+                <w:rStyle w:val="Starcolour"/>
+              </w:rPr>
+              <w:sym w:font="Wingdings" w:char="F0AB"/>
+            </w:r>
+            <w:r>
+              <w:rPr>
+                <w:rStyle w:val="Starcolour"/>
+              </w:rPr>
+              <w:sym w:font="Wingdings" w:char="F0AB"/>
+            </w:r>
+            <w:r>
+              <w:rPr>
+                <w:rStyle w:val="Starcolour"/>
+              </w:rPr>
+              <w:sym w:font="Wingdings" w:char="F0AB"/>
+            </w:r>
+            <w:r>
+              <w:rPr>
+                <w:rStyle w:val="Starcolour"/>
+              </w:rPr>
+              <w:sym w:font="Wingdings" w:char="F0AB"/>
+            </w:r>
+            <w:r>
+              <w:rPr>
+                <w:color w:val="D9D9D9" w:themeColor="background1" w:themeShade="D9"/>
+              </w:rPr>
+              <w:sym w:font="Wingdings" w:char="F0AB"/>
+            </w:r>
+            <w:r>
+              <w:rPr>
+                <w:color w:val="D9D9D9" w:themeColor="background1" w:themeShade="D9"/>
+              </w:rPr>
+              <w:sym w:font="Wingdings" w:char="F0AB"/>
+            </w:r>
+            <w:r>
+              <w:rPr>
+                <w:color w:val="D9D9D9" w:themeColor="background1" w:themeShade="D9"/>
+              </w:rPr>
+              <w:sym w:font="Wingdings" w:char="F0AB"/>
+            </w:r>
+            <w:r>
+              <w:rPr>
+                <w:color w:val="D9D9D9" w:themeColor="background1" w:themeShade="D9"/>
+              </w:rPr>
+              <w:sym w:font="Wingdings" w:char="F0AB"/>
             </w:r>
           </w:p>
           <w:p>
@@ -1113,43 +1311,40 @@
               <w:tabs>
                 <w:tab w:val="right" w:pos="7722"/>
               </w:tabs>
+            </w:pPr>
+            <w:r>
+              <w:t>Azure</w:t>
+            </w:r>
+            <w:r>
+              <w:t xml:space="preserve">                                                                                                              </w:t>
+            </w:r>
+            <w:r>
+              <w:rPr>
+                <w:rStyle w:val="Starcolour"/>
+              </w:rPr>
+              <w:sym w:font="Wingdings" w:char="F0AB"/>
+            </w:r>
+            <w:r>
+              <w:rPr>
+                <w:rStyle w:val="Starcolour"/>
+              </w:rPr>
+              <w:sym w:font="Wingdings" w:char="F0AB"/>
+            </w:r>
+            <w:r>
+              <w:rPr>
+                <w:rStyle w:val="Starcolour"/>
+              </w:rPr>
+              <w:sym w:font="Wingdings" w:char="F0AB"/>
+            </w:r>
+            <w:r>
+              <w:rPr>
+                <w:rStyle w:val="Starcolour"/>
+              </w:rPr>
+              <w:sym w:font="Wingdings" w:char="F0AB"/>
+            </w:r>
+            <w:r>
               <w:rPr>
                 <w:color w:val="D9D9D9" w:themeColor="background1" w:themeShade="D9"/>
-              </w:rPr>
-            </w:pPr>
-            <w:r>
-              <w:t>D3.js</w:t>
-            </w:r>
-            <w:r>
-              <w:tab/>
-            </w:r>
-            <w:r>
-              <w:rPr>
-                <w:rStyle w:val="Starcolour"/>
-              </w:rPr>
-              <w:sym w:font="Wingdings" w:char="F0AB"/>
-            </w:r>
-            <w:r>
-              <w:rPr>
-                <w:rStyle w:val="Starcolour"/>
-              </w:rPr>
-              <w:sym w:font="Wingdings" w:char="F0AB"/>
-            </w:r>
-            <w:r>
-              <w:rPr>
-                <w:rStyle w:val="Starcolour"/>
-              </w:rPr>
-              <w:sym w:font="Wingdings" w:char="F0AB"/>
-            </w:r>
-            <w:r>
-              <w:rPr>
-                <w:rStyle w:val="Starcolour"/>
-              </w:rPr>
-              <w:sym w:font="Wingdings" w:char="F0AB"/>
-            </w:r>
-            <w:r>
-              <w:rPr>
-                <w:rStyle w:val="Starcolour"/>
               </w:rPr>
               <w:sym w:font="Wingdings" w:char="F0AB"/>
             </w:r>
@@ -1189,10 +1384,17 @@
               <w:tabs>
                 <w:tab w:val="right" w:pos="7722"/>
               </w:tabs>
-              <w:rPr>
-                <w:color w:val="D9D9D9" w:themeColor="background1" w:themeShade="D9"/>
-              </w:rPr>
-            </w:pPr>
+              <w:spacing w:before="240"/>
+              <w:rPr>
+                <w:b/>
+              </w:rPr>
+            </w:pPr>
+            <w:r>
+              <w:rPr>
+                <w:b/>
+              </w:rPr>
+              <w:t>VISUALIZATION</w:t>
+            </w:r>
           </w:p>
           <w:p>
             <w:pPr>
@@ -1200,14 +1402,74 @@
                 <w:tab w:val="right" w:pos="7722"/>
               </w:tabs>
               <w:rPr>
-                <w:b/>
-              </w:rPr>
-            </w:pPr>
-            <w:r>
-              <w:rPr>
-                <w:b/>
-              </w:rPr>
-              <w:t>DEVELOPMENT LANGUAGE</w:t>
+                <w:color w:val="D9D9D9" w:themeColor="background1" w:themeShade="D9"/>
+              </w:rPr>
+            </w:pPr>
+            <w:r>
+              <w:t>D3.js</w:t>
+            </w:r>
+            <w:r>
+              <w:tab/>
+            </w:r>
+            <w:r>
+              <w:rPr>
+                <w:rStyle w:val="Starcolour"/>
+              </w:rPr>
+              <w:sym w:font="Wingdings" w:char="F0AB"/>
+            </w:r>
+            <w:r>
+              <w:rPr>
+                <w:rStyle w:val="Starcolour"/>
+              </w:rPr>
+              <w:sym w:font="Wingdings" w:char="F0AB"/>
+            </w:r>
+            <w:r>
+              <w:rPr>
+                <w:rStyle w:val="Starcolour"/>
+              </w:rPr>
+              <w:sym w:font="Wingdings" w:char="F0AB"/>
+            </w:r>
+            <w:r>
+              <w:rPr>
+                <w:rStyle w:val="Starcolour"/>
+              </w:rPr>
+              <w:sym w:font="Wingdings" w:char="F0AB"/>
+            </w:r>
+            <w:r>
+              <w:rPr>
+                <w:rStyle w:val="Starcolour"/>
+              </w:rPr>
+              <w:sym w:font="Wingdings" w:char="F0AB"/>
+            </w:r>
+            <w:r>
+              <w:rPr>
+                <w:color w:val="D9D9D9" w:themeColor="background1" w:themeShade="D9"/>
+              </w:rPr>
+              <w:sym w:font="Wingdings" w:char="F0AB"/>
+            </w:r>
+            <w:r>
+              <w:rPr>
+                <w:color w:val="D9D9D9" w:themeColor="background1" w:themeShade="D9"/>
+              </w:rPr>
+              <w:sym w:font="Wingdings" w:char="F0AB"/>
+            </w:r>
+            <w:r>
+              <w:rPr>
+                <w:color w:val="D9D9D9" w:themeColor="background1" w:themeShade="D9"/>
+              </w:rPr>
+              <w:sym w:font="Wingdings" w:char="F0AB"/>
+            </w:r>
+            <w:r>
+              <w:rPr>
+                <w:color w:val="D9D9D9" w:themeColor="background1" w:themeShade="D9"/>
+              </w:rPr>
+              <w:sym w:font="Wingdings" w:char="F0AB"/>
+            </w:r>
+            <w:r>
+              <w:rPr>
+                <w:color w:val="D9D9D9" w:themeColor="background1" w:themeShade="D9"/>
+              </w:rPr>
+              <w:sym w:font="Wingdings" w:char="F0AB"/>
             </w:r>
           </w:p>
           <w:p>
@@ -1215,75 +1477,16 @@
               <w:tabs>
                 <w:tab w:val="right" w:pos="7722"/>
               </w:tabs>
-              <w:rPr>
-                <w:color w:val="D9D9D9" w:themeColor="background1" w:themeShade="D9"/>
-              </w:rPr>
-            </w:pPr>
-            <w:r>
-              <w:t>C#</w:t>
-            </w:r>
-            <w:r>
-              <w:tab/>
-            </w:r>
-            <w:r>
-              <w:rPr>
-                <w:rStyle w:val="Starcolour"/>
-              </w:rPr>
-              <w:sym w:font="Wingdings" w:char="F0AB"/>
-            </w:r>
-            <w:r>
-              <w:rPr>
-                <w:rStyle w:val="Starcolour"/>
-              </w:rPr>
-              <w:sym w:font="Wingdings" w:char="F0AB"/>
-            </w:r>
-            <w:r>
-              <w:rPr>
-                <w:rStyle w:val="Starcolour"/>
-              </w:rPr>
-              <w:sym w:font="Wingdings" w:char="F0AB"/>
-            </w:r>
-            <w:r>
-              <w:rPr>
-                <w:rStyle w:val="Starcolour"/>
-              </w:rPr>
-              <w:sym w:font="Wingdings" w:char="F0AB"/>
-            </w:r>
-            <w:r>
-              <w:rPr>
-                <w:rStyle w:val="Starcolour"/>
-              </w:rPr>
-              <w:sym w:font="Wingdings" w:char="F0AB"/>
-            </w:r>
-            <w:r>
-              <w:rPr>
-                <w:rStyle w:val="Starcolour"/>
-              </w:rPr>
-              <w:sym w:font="Wingdings" w:char="F0AB"/>
-            </w:r>
-            <w:r>
-              <w:rPr>
-                <w:rStyle w:val="Starcolour"/>
-              </w:rPr>
-              <w:sym w:font="Wingdings" w:char="F0AB"/>
-            </w:r>
-            <w:r>
-              <w:rPr>
-                <w:rStyle w:val="Starcolour"/>
-              </w:rPr>
-              <w:sym w:font="Wingdings" w:char="F0AB"/>
-            </w:r>
-            <w:r>
-              <w:rPr>
-                <w:color w:val="D9D9D9" w:themeColor="background1" w:themeShade="D9"/>
-              </w:rPr>
-              <w:sym w:font="Wingdings" w:char="F0AB"/>
-            </w:r>
-            <w:r>
-              <w:rPr>
-                <w:color w:val="D9D9D9" w:themeColor="background1" w:themeShade="D9"/>
-              </w:rPr>
-              <w:sym w:font="Wingdings" w:char="F0AB"/>
+              <w:spacing w:before="240"/>
+              <w:rPr>
+                <w:b/>
+              </w:rPr>
+            </w:pPr>
+            <w:r>
+              <w:rPr>
+                <w:b/>
+              </w:rPr>
+              <w:t>DEVELOPMENT LANGUAGE</w:t>
             </w:r>
           </w:p>
           <w:p>
@@ -1296,7 +1499,7 @@
               </w:rPr>
             </w:pPr>
             <w:r>
-              <w:t>VB.NET</w:t>
+              <w:t>C#</w:t>
             </w:r>
             <w:r>
               <w:tab/>
@@ -1339,13 +1542,13 @@
             </w:r>
             <w:r>
               <w:rPr>
-                <w:color w:val="D9D9D9" w:themeColor="background1" w:themeShade="D9"/>
-              </w:rPr>
-              <w:sym w:font="Wingdings" w:char="F0AB"/>
-            </w:r>
-            <w:r>
-              <w:rPr>
-                <w:color w:val="D9D9D9" w:themeColor="background1" w:themeShade="D9"/>
+                <w:rStyle w:val="Starcolour"/>
+              </w:rPr>
+              <w:sym w:font="Wingdings" w:char="F0AB"/>
+            </w:r>
+            <w:r>
+              <w:rPr>
+                <w:rStyle w:val="Starcolour"/>
               </w:rPr>
               <w:sym w:font="Wingdings" w:char="F0AB"/>
             </w:r>
@@ -1367,13 +1570,84 @@
               <w:tabs>
                 <w:tab w:val="right" w:pos="7722"/>
               </w:tabs>
-            </w:pPr>
+              <w:rPr>
+                <w:color w:val="D9D9D9" w:themeColor="background1" w:themeShade="D9"/>
+              </w:rPr>
+            </w:pPr>
+            <w:r>
+              <w:lastRenderedPageBreak/>
+              <w:t>VB.NET</w:t>
+            </w:r>
+            <w:r>
+              <w:tab/>
+            </w:r>
+            <w:r>
+              <w:rPr>
+                <w:rStyle w:val="Starcolour"/>
+              </w:rPr>
+              <w:sym w:font="Wingdings" w:char="F0AB"/>
+            </w:r>
+            <w:r>
+              <w:rPr>
+                <w:rStyle w:val="Starcolour"/>
+              </w:rPr>
+              <w:sym w:font="Wingdings" w:char="F0AB"/>
+            </w:r>
+            <w:r>
+              <w:rPr>
+                <w:rStyle w:val="Starcolour"/>
+              </w:rPr>
+              <w:sym w:font="Wingdings" w:char="F0AB"/>
+            </w:r>
+            <w:r>
+              <w:rPr>
+                <w:rStyle w:val="Starcolour"/>
+              </w:rPr>
+              <w:sym w:font="Wingdings" w:char="F0AB"/>
+            </w:r>
+            <w:r>
+              <w:rPr>
+                <w:rStyle w:val="Starcolour"/>
+              </w:rPr>
+              <w:sym w:font="Wingdings" w:char="F0AB"/>
+            </w:r>
+            <w:r>
+              <w:rPr>
+                <w:rStyle w:val="Starcolour"/>
+              </w:rPr>
+              <w:sym w:font="Wingdings" w:char="F0AB"/>
+            </w:r>
+            <w:r>
+              <w:rPr>
+                <w:color w:val="D9D9D9" w:themeColor="background1" w:themeShade="D9"/>
+              </w:rPr>
+              <w:sym w:font="Wingdings" w:char="F0AB"/>
+            </w:r>
+            <w:r>
+              <w:rPr>
+                <w:color w:val="D9D9D9" w:themeColor="background1" w:themeShade="D9"/>
+              </w:rPr>
+              <w:sym w:font="Wingdings" w:char="F0AB"/>
+            </w:r>
+            <w:r>
+              <w:rPr>
+                <w:color w:val="D9D9D9" w:themeColor="background1" w:themeShade="D9"/>
+              </w:rPr>
+              <w:sym w:font="Wingdings" w:char="F0AB"/>
+            </w:r>
+            <w:r>
+              <w:rPr>
+                <w:color w:val="D9D9D9" w:themeColor="background1" w:themeShade="D9"/>
+              </w:rPr>
+              <w:sym w:font="Wingdings" w:char="F0AB"/>
+            </w:r>
           </w:p>
           <w:p>
             <w:pPr>
               <w:tabs>
                 <w:tab w:val="right" w:pos="7722"/>
               </w:tabs>
+              <w:spacing w:before="240"/>
               <w:rPr>
                 <w:b/>
               </w:rPr>
@@ -1429,13 +1703,13 @@
             </w:r>
             <w:r>
               <w:rPr>
-                <w:color w:val="D9D9D9" w:themeColor="background1" w:themeShade="D9"/>
-              </w:rPr>
-              <w:sym w:font="Wingdings" w:char="F0AB"/>
-            </w:r>
-            <w:r>
-              <w:rPr>
-                <w:color w:val="D9D9D9" w:themeColor="background1" w:themeShade="D9"/>
+                <w:rStyle w:val="Starcolour"/>
+              </w:rPr>
+              <w:sym w:font="Wingdings" w:char="F0AB"/>
+            </w:r>
+            <w:r>
+              <w:rPr>
+                <w:rStyle w:val="Starcolour"/>
               </w:rPr>
               <w:sym w:font="Wingdings" w:char="F0AB"/>
             </w:r>
@@ -1502,6 +1776,12 @@
             </w:r>
             <w:r>
               <w:rPr>
+                <w:rStyle w:val="Starcolour"/>
+              </w:rPr>
+              <w:sym w:font="Wingdings" w:char="F0AB"/>
+            </w:r>
+            <w:r>
+              <w:rPr>
                 <w:color w:val="D9D9D9" w:themeColor="background1" w:themeShade="D9"/>
               </w:rPr>
               <w:sym w:font="Wingdings" w:char="F0AB"/>
@@ -1524,11 +1804,1080 @@
               </w:rPr>
               <w:sym w:font="Wingdings" w:char="F0AB"/>
             </w:r>
-            <w:r>
-              <w:rPr>
-                <w:color w:val="D9D9D9" w:themeColor="background1" w:themeShade="D9"/>
-              </w:rPr>
-              <w:sym w:font="Wingdings" w:char="F0AB"/>
+          </w:p>
+        </w:tc>
+      </w:tr>
+      <w:tr>
+        <w:trPr>
+          <w:jc w:val="center"/>
+        </w:trPr>
+        <w:tc>
+          <w:tcPr>
+            <w:tcW w:w="2628" w:type="dxa"/>
+            <w:tcBorders>
+              <w:top w:val="nil"/>
+              <w:left w:val="nil"/>
+              <w:bottom w:val="nil"/>
+              <w:right w:val="nil"/>
+            </w:tcBorders>
+            <w:tcMar>
+              <w:top w:w="288" w:type="dxa"/>
+              <w:bottom w:w="288" w:type="dxa"/>
+            </w:tcMar>
+          </w:tcPr>
+          <w:p>
+            <w:pPr>
+              <w:pStyle w:val="Heading1"/>
+            </w:pPr>
+            <w:r>
+              <w:lastRenderedPageBreak/>
+              <w:t>Work History</w:t>
+            </w:r>
+          </w:p>
+        </w:tc>
+        <w:tc>
+          <w:tcPr>
+            <w:tcW w:w="8388" w:type="dxa"/>
+            <w:tcBorders>
+              <w:top w:val="nil"/>
+              <w:left w:val="nil"/>
+              <w:bottom w:val="nil"/>
+              <w:right w:val="nil"/>
+            </w:tcBorders>
+            <w:tcMar>
+              <w:top w:w="288" w:type="dxa"/>
+              <w:bottom w:w="288" w:type="dxa"/>
+            </w:tcMar>
+          </w:tcPr>
+          <w:p>
+            <w:r>
+              <w:rPr>
+                <w:rStyle w:val="NormalExpandedCaps"/>
+                <w:b/>
+              </w:rPr>
+              <w:t xml:space="preserve">MICROSOFT </w:t>
+            </w:r>
+            <w:r>
+              <w:rPr>
+                <w:rStyle w:val="NormalExpandedCaps"/>
+                <w:b/>
+              </w:rPr>
+              <w:t>IDC</w:t>
+            </w:r>
+            <w:r>
+              <w:rPr>
+                <w:rStyle w:val="NormalExpandedCaps"/>
+              </w:rPr>
+              <w:t xml:space="preserve"> </w:t>
+            </w:r>
+            <w:r>
+              <w:t xml:space="preserve">– </w:t>
+            </w:r>
+            <w:r>
+              <w:t>Bengaluru</w:t>
+            </w:r>
+            <w:r>
+              <w:t xml:space="preserve">, </w:t>
+            </w:r>
+            <w:r>
+              <w:t>India</w:t>
+            </w:r>
+            <w:r>
+              <w:tab/>
+            </w:r>
+            <w:r>
+              <w:tab/>
+            </w:r>
+            <w:r>
+              <w:t xml:space="preserve">                              </w:t>
+            </w:r>
+            <w:r>
+              <w:t>2020</w:t>
+            </w:r>
+            <w:r>
+              <w:t xml:space="preserve"> – </w:t>
+            </w:r>
+            <w:r>
+              <w:t>Present</w:t>
+            </w:r>
+          </w:p>
+          <w:p>
+            <w:pPr>
+              <w:rPr>
+                <w:i/>
+              </w:rPr>
+            </w:pPr>
+            <w:r>
+              <w:rPr>
+                <w:i/>
+              </w:rPr>
+              <w:t>Sr</w:t>
+            </w:r>
+            <w:r>
+              <w:rPr>
+                <w:i/>
+              </w:rPr>
+              <w:t>. Software Engineer</w:t>
+            </w:r>
+          </w:p>
+          <w:p>
+            <w:pPr>
+              <w:pStyle w:val="ListParagraph"/>
+              <w:ind w:right="1235"/>
+            </w:pPr>
+            <w:r>
+              <w:t>Leading the development for</w:t>
+            </w:r>
+            <w:r>
+              <w:t xml:space="preserve"> Dynamics 365 CE and all</w:t>
+            </w:r>
+            <w:r>
+              <w:t xml:space="preserve"> PowerApps related components </w:t>
+            </w:r>
+            <w:r>
+              <w:t xml:space="preserve">for Incentive Claim Management. </w:t>
+            </w:r>
+          </w:p>
+          <w:p>
+            <w:pPr>
+              <w:pStyle w:val="ListParagraph"/>
+              <w:ind w:right="1235"/>
+            </w:pPr>
+            <w:r>
+              <w:t>Created a market</w:t>
+            </w:r>
+            <w:r>
+              <w:t>place</w:t>
+            </w:r>
+            <w:r>
+              <w:t xml:space="preserve"> </w:t>
+            </w:r>
+            <w:r>
+              <w:t>extension</w:t>
+            </w:r>
+            <w:r>
+              <w:t xml:space="preserve"> for </w:t>
+            </w:r>
+            <w:r>
+              <w:t xml:space="preserve">common CICD steps that was not available in the PowerApps </w:t>
+            </w:r>
+            <w:r>
+              <w:t xml:space="preserve">Build Tools. The extension is available for download </w:t>
+            </w:r>
+            <w:hyperlink r:id="rId13" w:history="1">
+              <w:r>
+                <w:rPr>
+                  <w:rStyle w:val="Hyperlink"/>
+                </w:rPr>
+                <w:t>here</w:t>
+              </w:r>
+              <w:r>
+                <w:rPr>
+                  <w:rStyle w:val="Hyperlink"/>
+                </w:rPr>
+                <w:t xml:space="preserve"> </w:t>
+              </w:r>
+            </w:hyperlink>
+            <w:r>
+              <w:t xml:space="preserve">and the source code for the same is </w:t>
+            </w:r>
+            <w:r>
+              <w:t xml:space="preserve">available in the Git Repository </w:t>
+            </w:r>
+            <w:hyperlink r:id="rId14" w:history="1">
+              <w:r>
+                <w:rPr>
+                  <w:rStyle w:val="Hyperlink"/>
+                </w:rPr>
+                <w:t>github.com/vikasrajan82/D365ADOReleaseAutomation</w:t>
+              </w:r>
+            </w:hyperlink>
+          </w:p>
+          <w:p>
+            <w:pPr>
+              <w:pStyle w:val="ListParagraph"/>
+              <w:ind w:right="1235"/>
+            </w:pPr>
+            <w:r>
+              <w:t xml:space="preserve">As a </w:t>
+            </w:r>
+            <w:r>
+              <w:rPr>
+                <w:b/>
+                <w:bCs/>
+              </w:rPr>
+              <w:t>senior software engineer</w:t>
+            </w:r>
+            <w:r>
+              <w:t xml:space="preserve">, was responsible for </w:t>
+            </w:r>
+          </w:p>
+          <w:p>
+            <w:pPr>
+              <w:pStyle w:val="ListParagraph"/>
+              <w:numPr>
+                <w:ilvl w:val="1"/>
+                <w:numId w:val="1"/>
+              </w:numPr>
+              <w:ind w:right="1235"/>
+            </w:pPr>
+            <w:r>
+              <w:t xml:space="preserve">Formalized the development guideline document </w:t>
+            </w:r>
+            <w:r>
+              <w:t xml:space="preserve">for D365 components and ensured adherence to the same. </w:t>
+            </w:r>
+          </w:p>
+          <w:p>
+            <w:pPr>
+              <w:pStyle w:val="ListParagraph"/>
+              <w:numPr>
+                <w:ilvl w:val="1"/>
+                <w:numId w:val="1"/>
+              </w:numPr>
+              <w:ind w:right="1235"/>
+            </w:pPr>
+            <w:r>
+              <w:t>Preparation of detailed technical design document</w:t>
+            </w:r>
+          </w:p>
+          <w:p>
+            <w:pPr>
+              <w:pStyle w:val="ListParagraph"/>
+              <w:numPr>
+                <w:ilvl w:val="1"/>
+                <w:numId w:val="1"/>
+              </w:numPr>
+              <w:ind w:right="1235"/>
+            </w:pPr>
+            <w:r>
+              <w:t>Requirement Gathering and functional design anlaysis</w:t>
+            </w:r>
+          </w:p>
+          <w:p>
+            <w:pPr>
+              <w:pStyle w:val="ListParagraph"/>
+              <w:numPr>
+                <w:ilvl w:val="1"/>
+                <w:numId w:val="1"/>
+              </w:numPr>
+              <w:ind w:right="1235"/>
+            </w:pPr>
+            <w:r>
+              <w:t>Mentoring of new memb</w:t>
+            </w:r>
+            <w:r>
+              <w:t>e</w:t>
+            </w:r>
+            <w:r>
+              <w:t xml:space="preserve">rs within the team. </w:t>
+            </w:r>
+          </w:p>
+          <w:p>
+            <w:pPr>
+              <w:pStyle w:val="ListParagraph"/>
+              <w:ind w:right="1235"/>
+              <w:rPr>
+                <w:lang w:val="en-IN"/>
+              </w:rPr>
+            </w:pPr>
+            <w:r>
+              <w:t>Have been maintaining a GitHub profile (</w:t>
+            </w:r>
+            <w:hyperlink r:id="rId15" w:history="1">
+              <w:r>
+                <w:rPr>
+                  <w:rStyle w:val="Hyperlink"/>
+                </w:rPr>
+                <w:t>https://github.com/vikasrajan82</w:t>
+              </w:r>
+            </w:hyperlink>
+            <w:r>
+              <w:t xml:space="preserve">) to collaborate on projects outside the scope of regular work. </w:t>
+            </w:r>
+          </w:p>
+          <w:p>
+            <w:pPr>
+              <w:rPr>
+                <w:rStyle w:val="NormalExpandedCaps"/>
+                <w:b/>
+              </w:rPr>
+            </w:pPr>
+          </w:p>
+          <w:p>
+            <w:r>
+              <w:rPr>
+                <w:rStyle w:val="NormalExpandedCaps"/>
+                <w:b/>
+              </w:rPr>
+              <w:t>MICROSOFT Global SERVICES</w:t>
+            </w:r>
+            <w:r>
+              <w:rPr>
+                <w:rStyle w:val="NormalExpandedCaps"/>
+              </w:rPr>
+              <w:t xml:space="preserve"> </w:t>
+            </w:r>
+            <w:r>
+              <w:t xml:space="preserve">– </w:t>
+            </w:r>
+            <w:r>
+              <w:t>Bengaluru</w:t>
+            </w:r>
+            <w:r>
+              <w:t xml:space="preserve">, </w:t>
+            </w:r>
+            <w:r>
+              <w:t>India</w:t>
+            </w:r>
+            <w:r>
+              <w:tab/>
+            </w:r>
+            <w:r>
+              <w:tab/>
+            </w:r>
+            <w:r>
+              <w:t>2013</w:t>
+            </w:r>
+            <w:r>
+              <w:t xml:space="preserve"> – </w:t>
+            </w:r>
+            <w:r>
+              <w:t>2020</w:t>
+            </w:r>
+          </w:p>
+          <w:p>
+            <w:pPr>
+              <w:rPr>
+                <w:i/>
+              </w:rPr>
+            </w:pPr>
+            <w:r>
+              <w:rPr>
+                <w:i/>
+              </w:rPr>
+              <w:t xml:space="preserve">Sr. </w:t>
+            </w:r>
+            <w:r>
+              <w:rPr>
+                <w:i/>
+              </w:rPr>
+              <w:t>CRM Consultant</w:t>
+            </w:r>
+          </w:p>
+          <w:p>
+            <w:pPr>
+              <w:pStyle w:val="ListParagraph"/>
+              <w:ind w:right="1235"/>
+            </w:pPr>
+            <w:r>
+              <w:t xml:space="preserve">Designed, developed and managed the delivery of </w:t>
+            </w:r>
+            <w:r>
+              <w:t>CE projects for clients like Lenovo, Adobe, Texas WIC, Wipro, etc.</w:t>
+            </w:r>
+          </w:p>
+          <w:p>
+            <w:pPr>
+              <w:pStyle w:val="ListParagraph"/>
+              <w:ind w:right="1235"/>
+            </w:pPr>
+            <w:r>
+              <w:t xml:space="preserve">Designed the </w:t>
+            </w:r>
+            <w:r>
+              <w:rPr>
+                <w:b/>
+                <w:bCs/>
+              </w:rPr>
+              <w:t xml:space="preserve">plugin/activity code </w:t>
+            </w:r>
+            <w:r>
+              <w:rPr>
+                <w:b/>
+                <w:bCs/>
+              </w:rPr>
+              <w:t>framework</w:t>
+            </w:r>
+            <w:r>
+              <w:t xml:space="preserve"> that provided a 3-layer </w:t>
+            </w:r>
+            <w:r>
+              <w:t>architecture</w:t>
+            </w:r>
+            <w:r>
+              <w:t xml:space="preserve"> for development. The architecture </w:t>
+            </w:r>
+            <w:r>
+              <w:t xml:space="preserve">helped in code reuse and reducing the size of the assembiles. </w:t>
+            </w:r>
+            <w:r>
+              <w:t xml:space="preserve">The main objective of the framewok was to reduce duplicacy, improve readability and reduce class coupling. </w:t>
+            </w:r>
+          </w:p>
+          <w:p>
+            <w:pPr>
+              <w:pStyle w:val="ListParagraph"/>
+              <w:ind w:right="1235"/>
+            </w:pPr>
+            <w:r>
+              <w:t>Have mentored development team</w:t>
+            </w:r>
+            <w:r>
+              <w:t>s</w:t>
+            </w:r>
+            <w:r>
+              <w:t xml:space="preserve"> </w:t>
+            </w:r>
+            <w:r>
+              <w:t>with</w:t>
+            </w:r>
+            <w:r>
+              <w:t xml:space="preserve"> more than 25-30 team members with focus on quality and timely delivery. </w:t>
+            </w:r>
+          </w:p>
+          <w:p>
+            <w:pPr>
+              <w:pStyle w:val="ListParagraph"/>
+              <w:ind w:right="1235"/>
+            </w:pPr>
+            <w:r>
+              <w:t>Engaged the team to setup</w:t>
+            </w:r>
+            <w:r>
+              <w:t xml:space="preserve"> automated build and deployment using </w:t>
+            </w:r>
+            <w:r>
+              <w:rPr>
+                <w:b/>
+                <w:bCs/>
+              </w:rPr>
+              <w:t>Azure DevOps</w:t>
+            </w:r>
+            <w:r>
+              <w:t>,</w:t>
+            </w:r>
+            <w:r>
+              <w:t xml:space="preserve"> quality checks for StyleCop, Code Analysis, Code coverage, etc. </w:t>
+            </w:r>
+            <w:r>
+              <w:t xml:space="preserve"> </w:t>
+            </w:r>
+          </w:p>
+          <w:p>
+            <w:pPr>
+              <w:pStyle w:val="ListParagraph"/>
+              <w:ind w:right="1235"/>
+            </w:pPr>
+            <w:r>
+              <w:t xml:space="preserve">Contributed to the development of utilities that helped automating deployments of solutions to upstream environments. </w:t>
+            </w:r>
+          </w:p>
+          <w:p>
+            <w:pPr>
+              <w:pStyle w:val="ListParagraph"/>
+              <w:ind w:right="1235"/>
+            </w:pPr>
+            <w:r>
+              <w:t xml:space="preserve">As a </w:t>
+            </w:r>
+            <w:r>
+              <w:rPr>
+                <w:b/>
+                <w:bCs/>
+              </w:rPr>
+              <w:t>dev</w:t>
+            </w:r>
+            <w:r>
+              <w:rPr>
+                <w:b/>
+                <w:bCs/>
+              </w:rPr>
+              <w:t xml:space="preserve"> lead</w:t>
+            </w:r>
+            <w:r>
+              <w:t xml:space="preserve">, </w:t>
+            </w:r>
+            <w:r>
+              <w:t>was</w:t>
+            </w:r>
+            <w:r>
+              <w:t xml:space="preserve"> responsible for </w:t>
+            </w:r>
+          </w:p>
+          <w:p>
+            <w:pPr>
+              <w:pStyle w:val="ListParagraph"/>
+              <w:numPr>
+                <w:ilvl w:val="1"/>
+                <w:numId w:val="1"/>
+              </w:numPr>
+              <w:ind w:right="1235"/>
+            </w:pPr>
+            <w:r>
+              <w:t>P</w:t>
+            </w:r>
+            <w:r>
+              <w:t xml:space="preserve">reparation of detailed technical design document, </w:t>
+            </w:r>
+            <w:r>
+              <w:t xml:space="preserve">ensure </w:t>
+            </w:r>
+            <w:r>
+              <w:t>adherence of development team to quality standards like code coverage, code metrics, etc.</w:t>
+            </w:r>
+          </w:p>
+          <w:p>
+            <w:pPr>
+              <w:pStyle w:val="ListParagraph"/>
+              <w:numPr>
+                <w:ilvl w:val="1"/>
+                <w:numId w:val="1"/>
+              </w:numPr>
+              <w:ind w:right="1235"/>
+            </w:pPr>
+            <w:r>
+              <w:t>Requirement Gathering and functional design anlaysis</w:t>
+            </w:r>
+          </w:p>
+          <w:p>
+            <w:pPr>
+              <w:pStyle w:val="ListParagraph"/>
+              <w:numPr>
+                <w:ilvl w:val="1"/>
+                <w:numId w:val="1"/>
+              </w:numPr>
+              <w:ind w:right="1235"/>
+            </w:pPr>
+            <w:r>
+              <w:lastRenderedPageBreak/>
+              <w:t>Conducted several deisgn workshops with Customer and other internal stakeholders</w:t>
+            </w:r>
+          </w:p>
+          <w:p>
+            <w:pPr>
+              <w:pStyle w:val="ListParagraph"/>
+              <w:numPr>
+                <w:ilvl w:val="1"/>
+                <w:numId w:val="1"/>
+              </w:numPr>
+              <w:ind w:right="1235"/>
+            </w:pPr>
+            <w:r>
+              <w:t>Effort Estimations</w:t>
+            </w:r>
+            <w:r>
+              <w:t xml:space="preserve"> as per the One Services Estimator</w:t>
+            </w:r>
+          </w:p>
+          <w:p>
+            <w:pPr>
+              <w:pStyle w:val="ListParagraph"/>
+              <w:numPr>
+                <w:ilvl w:val="1"/>
+                <w:numId w:val="1"/>
+              </w:numPr>
+              <w:ind w:right="1235"/>
+            </w:pPr>
+            <w:r>
+              <w:t xml:space="preserve">Define branching and release strategy for continuous integration </w:t>
+            </w:r>
+            <w:r>
+              <w:t xml:space="preserve">and </w:t>
+            </w:r>
+            <w:r>
+              <w:t>deployment</w:t>
+            </w:r>
+          </w:p>
+          <w:p>
+            <w:pPr>
+              <w:pStyle w:val="ListParagraph"/>
+              <w:ind w:right="1235"/>
+            </w:pPr>
+            <w:r>
+              <w:t xml:space="preserve">As part of an earlier hackathon event, developed a seamless integration between </w:t>
+            </w:r>
+            <w:r>
+              <w:rPr>
+                <w:b/>
+                <w:bCs/>
+              </w:rPr>
+              <w:t>Lync</w:t>
+            </w:r>
+            <w:r>
+              <w:t xml:space="preserve"> and </w:t>
+            </w:r>
+            <w:r>
+              <w:rPr>
+                <w:b/>
+                <w:bCs/>
+              </w:rPr>
+              <w:t>Dynamics CRM</w:t>
+            </w:r>
+            <w:r>
+              <w:t xml:space="preserve">. The presentation video is available </w:t>
+            </w:r>
+            <w:hyperlink r:id="rId16" w:history="1">
+              <w:r>
+                <w:rPr>
+                  <w:rStyle w:val="Hyperlink"/>
+                </w:rPr>
+                <w:t>here</w:t>
+              </w:r>
+            </w:hyperlink>
+            <w:r>
+              <w:t>.</w:t>
+            </w:r>
+          </w:p>
+          <w:p>
+            <w:pPr>
+              <w:pStyle w:val="ListParagraph"/>
+              <w:ind w:right="1235"/>
+            </w:pPr>
+            <w:r>
+              <w:t xml:space="preserve">Designed and develpoed an integration middleware using Azure components like </w:t>
+            </w:r>
+            <w:r>
+              <w:rPr>
+                <w:b/>
+                <w:bCs/>
+              </w:rPr>
+              <w:t>Logic Apps, Functions</w:t>
+            </w:r>
+            <w:r>
+              <w:t xml:space="preserve">, etc. As per the recommended practice, the middlewares were integrated with </w:t>
+            </w:r>
+            <w:r>
+              <w:rPr>
+                <w:b/>
+                <w:bCs/>
+              </w:rPr>
+              <w:t>Azure KeyVault</w:t>
+            </w:r>
+            <w:r>
+              <w:t xml:space="preserve"> for storage of sensitive information and </w:t>
+            </w:r>
+            <w:r>
+              <w:rPr>
+                <w:b/>
+                <w:bCs/>
+              </w:rPr>
+              <w:t>Application Insights</w:t>
+            </w:r>
+            <w:r>
+              <w:t xml:space="preserve"> for error logging. </w:t>
+            </w:r>
+          </w:p>
+          <w:p>
+            <w:pPr>
+              <w:pStyle w:val="ListParagraph"/>
+              <w:ind w:right="1235"/>
+            </w:pPr>
+            <w:r>
+              <w:t xml:space="preserve">Was involved in prior integration projects that required custom middleware to be developed between Dynamics CRM &amp; other Microsoft products like Yammer, SharePoint, etc. </w:t>
+            </w:r>
+          </w:p>
+          <w:p>
+            <w:pPr>
+              <w:pStyle w:val="ListParagraph"/>
+              <w:ind w:right="1235"/>
+            </w:pPr>
+            <w:r>
+              <w:t xml:space="preserve">Apart from the regular proejct work, have been exploring different technologies in data anlaytics and visualization. </w:t>
+            </w:r>
+            <w:r>
+              <w:t>The below interactive resume is an attempt to learn the capabilities of the open source library D3.js</w:t>
+            </w:r>
+            <w:r>
+              <w:t xml:space="preserve">. </w:t>
+            </w:r>
+            <w:hyperlink r:id="rId17" w:history="1">
+              <w:r>
+                <w:rPr>
+                  <w:rStyle w:val="Hyperlink"/>
+                </w:rPr>
+                <w:t>http://vikasresume.azurewebsites.net/</w:t>
+              </w:r>
+            </w:hyperlink>
+          </w:p>
+          <w:p>
+            <w:pPr>
+              <w:rPr>
+                <w:rStyle w:val="NormalExpandedCaps"/>
+                <w:b/>
+              </w:rPr>
+            </w:pPr>
+          </w:p>
+          <w:p>
+            <w:pPr>
+              <w:rPr>
+                <w:rStyle w:val="NormalExpandedCaps"/>
+                <w:b/>
+              </w:rPr>
+            </w:pPr>
+            <w:r>
+              <w:rPr>
+                <w:rStyle w:val="NormalExpandedCaps"/>
+                <w:b/>
+              </w:rPr>
+              <w:t>OR</w:t>
+            </w:r>
+            <w:r>
+              <w:rPr>
+                <w:rStyle w:val="NormalExpandedCaps"/>
+                <w:b/>
+              </w:rPr>
+              <w:t xml:space="preserve">ACLE FINANCIAL SERVICES (OFSS) </w:t>
+            </w:r>
+            <w:proofErr w:type="gramStart"/>
+            <w:r>
+              <w:t>–</w:t>
+            </w:r>
+            <w:r>
+              <w:t xml:space="preserve">  Mumbai</w:t>
+            </w:r>
+            <w:proofErr w:type="gramEnd"/>
+            <w:r>
+              <w:t>, India</w:t>
+            </w:r>
+            <w:r>
+              <w:rPr>
+                <w:rStyle w:val="NormalExpandedCaps"/>
+              </w:rPr>
+              <w:t xml:space="preserve">      </w:t>
+            </w:r>
+            <w:r>
+              <w:t>2007</w:t>
+            </w:r>
+            <w:r>
+              <w:t xml:space="preserve"> – </w:t>
+            </w:r>
+            <w:r>
+              <w:t>2013</w:t>
+            </w:r>
+          </w:p>
+          <w:p>
+            <w:pPr>
+              <w:rPr>
+                <w:i/>
+              </w:rPr>
+            </w:pPr>
+            <w:r>
+              <w:rPr>
+                <w:i/>
+              </w:rPr>
+              <w:t>Associate Consultant (.NET)</w:t>
+            </w:r>
+          </w:p>
+          <w:p>
+            <w:pPr>
+              <w:pStyle w:val="ListParagraph"/>
+              <w:ind w:right="1235"/>
+            </w:pPr>
+            <w:r>
+              <w:t>Worked in the position of a senior developer for projects in the financial domain for clients like CITIBANK, etc</w:t>
+            </w:r>
+          </w:p>
+          <w:p>
+            <w:pPr>
+              <w:pStyle w:val="ListParagraph"/>
+              <w:ind w:right="1235"/>
+            </w:pPr>
+            <w:r>
+              <w:t xml:space="preserve">Developed ASP.NET applications for projects like Catalyst, SAR, etc. These applications had integrations with several external websites and hence required multiple web services to be developed and maintained. </w:t>
+            </w:r>
+          </w:p>
+          <w:p>
+            <w:pPr>
+              <w:pStyle w:val="ListParagraph"/>
+              <w:ind w:right="1235"/>
+            </w:pPr>
+            <w:r>
+              <w:t xml:space="preserve">As an onsite coordinator, worked closely with the customer for requiremnet gathering and functional specification preparation. </w:t>
+            </w:r>
+          </w:p>
+          <w:p>
+            <w:pPr>
+              <w:pStyle w:val="ListParagraph"/>
+              <w:ind w:right="1235"/>
+            </w:pPr>
+            <w:r>
+              <w:t xml:space="preserve">Was responsible for framework design and its implementation. </w:t>
+            </w:r>
+          </w:p>
+          <w:p>
+            <w:pPr>
+              <w:pStyle w:val="ListParagraph"/>
+              <w:ind w:right="1235"/>
+            </w:pPr>
+            <w:r>
+              <w:t>Effort estimation and adherence to schedule timeline.</w:t>
+            </w:r>
+          </w:p>
+          <w:p>
+            <w:pPr>
+              <w:pStyle w:val="ListParagraph"/>
+              <w:ind w:right="1235"/>
+            </w:pPr>
+            <w:r>
+              <w:t>Report develpoment with back-end as SQL Server</w:t>
+            </w:r>
+          </w:p>
+          <w:p>
+            <w:pPr>
+              <w:rPr>
+                <w:b/>
+              </w:rPr>
+            </w:pPr>
+          </w:p>
+          <w:p>
+            <w:r>
+              <w:rPr>
+                <w:rStyle w:val="NormalExpandedCaps"/>
+                <w:b/>
+              </w:rPr>
+              <w:t>infosys technologies ltd</w:t>
+            </w:r>
+            <w:r>
+              <w:rPr>
+                <w:rStyle w:val="NormalExpandedCaps"/>
+              </w:rPr>
+              <w:t xml:space="preserve"> </w:t>
+            </w:r>
+            <w:r>
+              <w:t xml:space="preserve">– </w:t>
+            </w:r>
+            <w:r>
+              <w:t>Mysore</w:t>
+            </w:r>
+            <w:r>
+              <w:t xml:space="preserve">, </w:t>
+            </w:r>
+            <w:r>
+              <w:t>India</w:t>
+            </w:r>
+            <w:r>
+              <w:tab/>
+            </w:r>
+            <w:r>
+              <w:tab/>
+            </w:r>
+            <w:r>
+              <w:t>2004</w:t>
+            </w:r>
+            <w:r>
+              <w:t xml:space="preserve"> – </w:t>
+            </w:r>
+            <w:r>
+              <w:t>2007</w:t>
+            </w:r>
+          </w:p>
+          <w:p>
+            <w:pPr>
+              <w:rPr>
+                <w:i/>
+              </w:rPr>
+            </w:pPr>
+            <w:r>
+              <w:rPr>
+                <w:i/>
+              </w:rPr>
+              <w:t>Sr. Software Engineer (.NET)</w:t>
+            </w:r>
+          </w:p>
+          <w:p>
+            <w:pPr>
+              <w:pStyle w:val="ListParagraph"/>
+              <w:ind w:right="1235"/>
+            </w:pPr>
+            <w:r>
+              <w:t xml:space="preserve">Was involved in the development of ASP.NET Projects. </w:t>
+            </w:r>
+          </w:p>
+          <w:p>
+            <w:pPr>
+              <w:pStyle w:val="ListParagraph"/>
+              <w:ind w:right="1235"/>
+            </w:pPr>
+            <w:r>
+              <w:t xml:space="preserve">Designed and created DTS packages as part of data migration projects. </w:t>
+            </w:r>
+          </w:p>
+          <w:p>
+            <w:pPr>
+              <w:pStyle w:val="ListParagraph"/>
+              <w:ind w:right="1235"/>
+            </w:pPr>
+            <w:r>
+              <w:t>Worked on the integration of Fusion Charts within the ASP.NET web pages.</w:t>
+            </w:r>
+          </w:p>
+          <w:p>
+            <w:pPr>
+              <w:pStyle w:val="ListParagraph"/>
+              <w:ind w:right="1235"/>
+            </w:pPr>
+            <w:r>
+              <w:t>Created a multi-level nested grid using JavaScript for easy navigation.</w:t>
+            </w:r>
+            <w:r>
+              <w:t xml:space="preserve"> This have been used as a custom control in several of the html pages within the application. </w:t>
+            </w:r>
+          </w:p>
+        </w:tc>
+      </w:tr>
+      <w:tr>
+        <w:trPr>
+          <w:jc w:val="center"/>
+        </w:trPr>
+        <w:tc>
+          <w:tcPr>
+            <w:tcW w:w="11016" w:type="dxa"/>
+            <w:gridSpan w:val="2"/>
+            <w:tcBorders>
+              <w:top w:val="nil"/>
+              <w:left w:val="nil"/>
+              <w:bottom w:val="nil"/>
+              <w:right w:val="nil"/>
+            </w:tcBorders>
+            <w:tcMar>
+              <w:top w:w="288" w:type="dxa"/>
+              <w:bottom w:w="288" w:type="dxa"/>
+            </w:tcMar>
+          </w:tcPr>
+          <w:p>
+            <w:pPr>
+              <w:rPr>
+                <w:rStyle w:val="NormalExpandedCaps"/>
+                <w:b/>
+              </w:rPr>
+            </w:pPr>
+            <w:r>
+              <w:rPr>
+                <w:rStyle w:val="NormalExpandedCaps"/>
+                <w:b/>
+              </w:rPr>
+              <w:lastRenderedPageBreak/>
+              <w:drawing>
+                <wp:inline distT="0" distB="0" distL="0" distR="0" wp14:anchorId="30AB1D88" wp14:editId="2993C56B">
+                  <wp:extent cx="6964680" cy="1658139"/>
+                  <wp:effectExtent l="0" t="0" r="7620" b="0"/>
+                  <wp:docPr id="1" name="Picture 1"/>
+                  <wp:cNvGraphicFramePr>
+                    <a:graphicFrameLocks xmlns:a="http://schemas.openxmlformats.org/drawingml/2006/main" noChangeAspect="1"/>
+                  </wp:cNvGraphicFramePr>
+                  <a:graphic xmlns:a="http://schemas.openxmlformats.org/drawingml/2006/main">
+                    <a:graphicData uri="http://schemas.openxmlformats.org/drawingml/2006/picture">
+                      <pic:pic xmlns:pic="http://schemas.openxmlformats.org/drawingml/2006/picture">
+                        <pic:nvPicPr>
+                          <pic:cNvPr id="1" name=""/>
+                          <pic:cNvPicPr/>
+                        </pic:nvPicPr>
+                        <pic:blipFill>
+                          <a:blip r:embed="rId18"/>
+                          <a:stretch>
+                            <a:fillRect/>
+                          </a:stretch>
+                        </pic:blipFill>
+                        <pic:spPr>
+                          <a:xfrm>
+                            <a:off x="0" y="0"/>
+                            <a:ext cx="7021767" cy="1671730"/>
+                          </a:xfrm>
+                          <a:prstGeom prst="rect">
+                            <a:avLst/>
+                          </a:prstGeom>
+                        </pic:spPr>
+                      </pic:pic>
+                    </a:graphicData>
+                  </a:graphic>
+                </wp:inline>
+              </w:drawing>
+            </w:r>
+          </w:p>
+        </w:tc>
+      </w:tr>
+      <w:tr>
+        <w:trPr>
+          <w:jc w:val="center"/>
+        </w:trPr>
+        <w:tc>
+          <w:tcPr>
+            <w:tcW w:w="2628" w:type="dxa"/>
+            <w:tcBorders>
+              <w:top w:val="nil"/>
+            </w:tcBorders>
+            <w:tcMar>
+              <w:top w:w="288" w:type="dxa"/>
+              <w:bottom w:w="288" w:type="dxa"/>
+            </w:tcMar>
+          </w:tcPr>
+          <w:p>
+            <w:pPr>
+              <w:pStyle w:val="Heading1"/>
+            </w:pPr>
+            <w:r>
+              <w:t>Education</w:t>
+            </w:r>
+          </w:p>
+        </w:tc>
+        <w:tc>
+          <w:tcPr>
+            <w:tcW w:w="8388" w:type="dxa"/>
+            <w:tcBorders>
+              <w:top w:val="nil"/>
+            </w:tcBorders>
+            <w:tcMar>
+              <w:top w:w="288" w:type="dxa"/>
+              <w:bottom w:w="288" w:type="dxa"/>
+            </w:tcMar>
+          </w:tcPr>
+          <w:p>
+            <w:r>
+              <w:rPr>
+                <w:rStyle w:val="NormalExpandedCaps"/>
+              </w:rPr>
+              <w:t>Fr. C.r.i.t</w:t>
+            </w:r>
+            <w:r>
+              <w:t xml:space="preserve"> – </w:t>
+            </w:r>
+            <w:r>
+              <w:t>Vashi</w:t>
+            </w:r>
+            <w:r>
+              <w:t xml:space="preserve">, </w:t>
+            </w:r>
+            <w:r>
+              <w:t>Mumbai, India</w:t>
+            </w:r>
+            <w:r>
+              <w:tab/>
+            </w:r>
+            <w:r>
+              <w:tab/>
+            </w:r>
+            <w:r>
+              <w:t xml:space="preserve">                            </w:t>
+            </w:r>
+            <w:r>
+              <w:t xml:space="preserve">                               </w:t>
+            </w:r>
+            <w:r>
+              <w:t>2004</w:t>
+            </w:r>
+          </w:p>
+          <w:p>
+            <w:pPr>
+              <w:rPr>
+                <w:b/>
+              </w:rPr>
+            </w:pPr>
+            <w:r>
+              <w:rPr>
+                <w:b/>
+              </w:rPr>
+              <w:t>Bachelor of Engineering in Electronics and Telecommunication</w:t>
             </w:r>
           </w:p>
         </w:tc>
@@ -1550,8 +2899,7 @@
               <w:pStyle w:val="Heading1"/>
             </w:pPr>
             <w:r>
-              <w:lastRenderedPageBreak/>
-              <w:t>Work History</w:t>
+              <w:t>Certifications</w:t>
             </w:r>
           </w:p>
         </w:tc>
@@ -1564,341 +2912,181 @@
             </w:tcMar>
           </w:tcPr>
           <w:p>
-            <w:r>
+            <w:pPr>
+              <w:pStyle w:val="RFPBullet"/>
+              <w:numPr>
+                <w:ilvl w:val="0"/>
+                <w:numId w:val="0"/>
+              </w:numPr>
+              <w:spacing w:before="80" w:after="0" w:line="240" w:lineRule="auto"/>
+              <w:jc w:val="both"/>
+              <w:rPr>
+                <w:rFonts w:ascii="Candara" w:hAnsi="Candara" w:cs="Segoe UI"/>
+                <w:sz w:val="22"/>
+                <w:szCs w:val="22"/>
+              </w:rPr>
+            </w:pPr>
+            <w:r>
+              <w:rPr>
+                <w:rFonts w:ascii="Candara" w:hAnsi="Candara" w:cs="Segoe UI"/>
+                <w:sz w:val="22"/>
+                <w:szCs w:val="22"/>
+              </w:rPr>
+              <w:t>MB2-710: Microsoft Dynamics CRM 2016</w:t>
+            </w:r>
+            <w:r>
+              <w:rPr>
+                <w:rFonts w:ascii="Candara" w:hAnsi="Candara" w:cs="Segoe UI"/>
+                <w:sz w:val="22"/>
+                <w:szCs w:val="22"/>
+              </w:rPr>
+              <w:t xml:space="preserve"> Online Deployment</w:t>
+            </w:r>
+            <w:r>
+              <w:rPr>
+                <w:rFonts w:ascii="Candara" w:hAnsi="Candara" w:cs="Segoe UI"/>
+                <w:sz w:val="22"/>
+                <w:szCs w:val="22"/>
+              </w:rPr>
+              <w:t xml:space="preserve">                              </w:t>
+            </w:r>
+            <w:r>
+              <w:rPr>
+                <w:rFonts w:ascii="Candara" w:hAnsi="Candara" w:cs="Segoe UI"/>
+                <w:sz w:val="22"/>
+                <w:szCs w:val="22"/>
+              </w:rPr>
+              <w:t xml:space="preserve">     </w:t>
+            </w:r>
+            <w:r>
+              <w:rPr>
+                <w:rFonts w:ascii="Candara" w:hAnsi="Candara" w:cs="Segoe UI"/>
+                <w:sz w:val="22"/>
+                <w:szCs w:val="22"/>
+              </w:rPr>
+              <w:t>2017</w:t>
+            </w:r>
+          </w:p>
+          <w:p>
+            <w:pPr>
+              <w:pStyle w:val="RFPBullet"/>
+              <w:numPr>
+                <w:ilvl w:val="0"/>
+                <w:numId w:val="0"/>
+              </w:numPr>
+              <w:spacing w:before="80" w:after="0" w:line="240" w:lineRule="auto"/>
+              <w:jc w:val="both"/>
+              <w:rPr>
+                <w:rFonts w:ascii="Candara" w:hAnsi="Candara" w:cs="Segoe UI"/>
+                <w:sz w:val="22"/>
+                <w:szCs w:val="22"/>
+              </w:rPr>
+            </w:pPr>
+            <w:r>
+              <w:rPr>
+                <w:rFonts w:ascii="Candara" w:hAnsi="Candara" w:cs="Segoe UI"/>
+                <w:sz w:val="22"/>
+                <w:szCs w:val="22"/>
+              </w:rPr>
+              <w:t xml:space="preserve">532: Developing Microsoft Azure Solutions                                  </w:t>
+            </w:r>
+            <w:r>
+              <w:rPr>
+                <w:rFonts w:ascii="Candara" w:hAnsi="Candara" w:cs="Segoe UI"/>
+                <w:sz w:val="22"/>
+                <w:szCs w:val="22"/>
+              </w:rPr>
+              <w:t xml:space="preserve">                          </w:t>
+            </w:r>
+            <w:r>
+              <w:rPr>
+                <w:rFonts w:ascii="Candara" w:hAnsi="Candara" w:cs="Segoe UI"/>
+                <w:sz w:val="22"/>
+                <w:szCs w:val="22"/>
+              </w:rPr>
+              <w:t xml:space="preserve">        </w:t>
+            </w:r>
+            <w:r>
+              <w:rPr>
+                <w:rFonts w:ascii="Candara" w:hAnsi="Candara" w:cs="Segoe UI"/>
+                <w:sz w:val="22"/>
+                <w:szCs w:val="22"/>
+              </w:rPr>
+              <w:t>2015</w:t>
+            </w:r>
+          </w:p>
+          <w:p>
+            <w:pPr>
+              <w:pStyle w:val="RFPBullet"/>
+              <w:numPr>
+                <w:ilvl w:val="0"/>
+                <w:numId w:val="0"/>
+              </w:numPr>
+              <w:spacing w:before="80" w:after="0" w:line="240" w:lineRule="auto"/>
+              <w:rPr>
+                <w:rFonts w:ascii="Candara" w:hAnsi="Candara" w:cs="Segoe UI"/>
+                <w:sz w:val="22"/>
+                <w:szCs w:val="22"/>
+              </w:rPr>
+            </w:pPr>
+            <w:r>
+              <w:rPr>
+                <w:rFonts w:ascii="Candara" w:hAnsi="Candara" w:cs="Segoe UI"/>
+                <w:sz w:val="22"/>
+                <w:szCs w:val="22"/>
+              </w:rPr>
+              <w:t>MB2-866: Microsoft Dynamics CRM 2011</w:t>
+            </w:r>
+            <w:r>
+              <w:rPr>
+                <w:rFonts w:ascii="Candara" w:hAnsi="Candara" w:cs="Segoe UI"/>
+                <w:sz w:val="22"/>
+                <w:szCs w:val="22"/>
+              </w:rPr>
+              <w:t xml:space="preserve"> Customization and Configuration</w:t>
+            </w:r>
+            <w:r>
+              <w:rPr>
+                <w:rFonts w:ascii="Candara" w:hAnsi="Candara" w:cs="Segoe UI"/>
+                <w:sz w:val="22"/>
+                <w:szCs w:val="22"/>
+              </w:rPr>
+              <w:t xml:space="preserve">       </w:t>
+            </w:r>
+            <w:r>
+              <w:rPr>
+                <w:rFonts w:ascii="Candara" w:hAnsi="Candara" w:cs="Segoe UI"/>
+                <w:sz w:val="22"/>
+                <w:szCs w:val="22"/>
+              </w:rPr>
+              <w:t xml:space="preserve"> </w:t>
+            </w:r>
+            <w:r>
+              <w:rPr>
+                <w:rFonts w:ascii="Candara" w:hAnsi="Candara" w:cs="Segoe UI"/>
+                <w:sz w:val="22"/>
+                <w:szCs w:val="22"/>
+              </w:rPr>
+              <w:t>2014</w:t>
+            </w:r>
+          </w:p>
+          <w:p>
+            <w:pPr>
+              <w:pStyle w:val="RFPBullet"/>
+              <w:numPr>
+                <w:ilvl w:val="0"/>
+                <w:numId w:val="0"/>
+              </w:numPr>
+              <w:spacing w:before="80" w:after="0" w:line="240" w:lineRule="auto"/>
+              <w:jc w:val="both"/>
               <w:rPr>
                 <w:rStyle w:val="NormalExpandedCaps"/>
-                <w:b/>
-              </w:rPr>
-              <w:t>MICROSOFT Global SERVICES</w:t>
-            </w:r>
-            <w:r>
-              <w:rPr>
-                <w:rStyle w:val="NormalExpandedCaps"/>
-              </w:rPr>
-              <w:t xml:space="preserve"> </w:t>
-            </w:r>
-            <w:r>
-              <w:t xml:space="preserve">– </w:t>
-            </w:r>
-            <w:r>
-              <w:t>Bengaluru</w:t>
-            </w:r>
-            <w:r>
-              <w:t xml:space="preserve">, </w:t>
-            </w:r>
-            <w:r>
-              <w:t>India</w:t>
-            </w:r>
-            <w:r>
-              <w:tab/>
-            </w:r>
-            <w:r>
-              <w:tab/>
-            </w:r>
-            <w:r>
-              <w:t>2013</w:t>
-            </w:r>
-            <w:r>
-              <w:t xml:space="preserve"> – Present</w:t>
-            </w:r>
-          </w:p>
-          <w:p>
-            <w:pPr>
-              <w:rPr>
-                <w:i/>
-              </w:rPr>
-            </w:pPr>
-            <w:r>
-              <w:rPr>
-                <w:i/>
-              </w:rPr>
-              <w:t xml:space="preserve">Sr. </w:t>
-            </w:r>
-            <w:r>
-              <w:rPr>
-                <w:i/>
-              </w:rPr>
-              <w:t>CRM Consultant</w:t>
-            </w:r>
-          </w:p>
-          <w:p>
-            <w:pPr>
-              <w:pStyle w:val="ListParagraph"/>
-              <w:ind w:right="1235"/>
-            </w:pPr>
-            <w:r>
-              <w:t xml:space="preserve">Designed, developed and managed the delivery of various large-scale CRM projects. </w:t>
-            </w:r>
-          </w:p>
-          <w:p>
-            <w:pPr>
-              <w:pStyle w:val="ListParagraph"/>
-              <w:ind w:right="1235"/>
-            </w:pPr>
-            <w:r>
-              <w:t xml:space="preserve">Designed the plugin/ activity code architecture that provided with a 3-layer structure for development. The architecture </w:t>
-            </w:r>
-            <w:r>
-              <w:t xml:space="preserve">helped in code reuse and reducing the size of the assembiles. </w:t>
-            </w:r>
-          </w:p>
-          <w:p>
-            <w:pPr>
-              <w:pStyle w:val="ListParagraph"/>
-              <w:ind w:right="1235"/>
-            </w:pPr>
-            <w:r>
-              <w:t>Engaged the team to setup</w:t>
-            </w:r>
-            <w:r>
-              <w:t xml:space="preserve"> automated build and deployment using Azure DevOps.</w:t>
-            </w:r>
-            <w:r>
-              <w:t xml:space="preserve"> Automated quality checks for StyleCop, Code Analysis, Code coverage, etc. </w:t>
-            </w:r>
-            <w:r>
-              <w:t xml:space="preserve"> </w:t>
-            </w:r>
-          </w:p>
-          <w:p>
-            <w:pPr>
-              <w:pStyle w:val="ListParagraph"/>
-              <w:ind w:right="1235"/>
-            </w:pPr>
-            <w:r>
-              <w:t>Was involved in</w:t>
-            </w:r>
-            <w:r>
-              <w:t xml:space="preserve"> the assessment and upgrade of CRM 2011 instance </w:t>
-            </w:r>
-            <w:r>
-              <w:t xml:space="preserve">to CRM 2015 on-premise. This was a in-place upgrade and complex in the sense that there were many integrations with custom web applications that had to continue working even after the upgrade. </w:t>
-            </w:r>
-          </w:p>
-          <w:p>
-            <w:pPr>
-              <w:pStyle w:val="ListParagraph"/>
-              <w:ind w:right="1235"/>
-            </w:pPr>
-            <w:r>
-              <w:t xml:space="preserve">As a team lead, was responsible for the preparation of detailed technical design document and ensure </w:t>
-            </w:r>
-            <w:r>
-              <w:t xml:space="preserve">its implementation as per the specs. </w:t>
-            </w:r>
-          </w:p>
-          <w:p>
-            <w:pPr>
-              <w:pStyle w:val="ListParagraph"/>
-              <w:ind w:right="1235"/>
-            </w:pPr>
-            <w:r>
-              <w:t>Encouraged and trained the team on data visualization technologies.</w:t>
-            </w:r>
-          </w:p>
-          <w:p>
-            <w:pPr>
-              <w:rPr>
-                <w:b/>
-              </w:rPr>
-            </w:pPr>
-          </w:p>
-          <w:p>
-            <w:pPr>
-              <w:rPr>
-                <w:rStyle w:val="NormalExpandedCaps"/>
-                <w:b/>
-              </w:rPr>
-            </w:pPr>
-            <w:r>
-              <w:rPr>
-                <w:rStyle w:val="NormalExpandedCaps"/>
-                <w:b/>
-              </w:rPr>
-              <w:t>OR</w:t>
-            </w:r>
-            <w:r>
-              <w:rPr>
-                <w:rStyle w:val="NormalExpandedCaps"/>
-                <w:b/>
-              </w:rPr>
-              <w:t xml:space="preserve">ACLE FINANCIAL SERVICES (OFSS) </w:t>
-            </w:r>
-            <w:proofErr w:type="gramStart"/>
-            <w:r>
-              <w:t>–</w:t>
-            </w:r>
-            <w:r>
-              <w:t xml:space="preserve">  Mumbai</w:t>
-            </w:r>
-            <w:proofErr w:type="gramEnd"/>
-            <w:r>
-              <w:t>, India</w:t>
-            </w:r>
-            <w:r>
-              <w:rPr>
-                <w:rStyle w:val="NormalExpandedCaps"/>
-              </w:rPr>
-              <w:t xml:space="preserve">      </w:t>
-            </w:r>
-            <w:r>
-              <w:t>2007</w:t>
-            </w:r>
-            <w:r>
-              <w:t xml:space="preserve"> – </w:t>
-            </w:r>
-            <w:r>
-              <w:t>2013</w:t>
-            </w:r>
-          </w:p>
-          <w:p>
-            <w:pPr>
-              <w:rPr>
-                <w:i/>
-              </w:rPr>
-            </w:pPr>
-            <w:r>
-              <w:rPr>
-                <w:i/>
-              </w:rPr>
-              <w:t>Associate Consultant (.NET)</w:t>
-            </w:r>
-          </w:p>
-          <w:p>
-            <w:pPr>
-              <w:pStyle w:val="ListParagraph"/>
-              <w:ind w:right="1235"/>
-            </w:pPr>
-            <w:r>
-              <w:t xml:space="preserve">Developed ASP.NET applications for projects like Catalyst, SAR, etc. These applications had integrations with several external websites and hence required multiple web services to be developed and maintained. </w:t>
-            </w:r>
-          </w:p>
-          <w:p>
-            <w:pPr>
-              <w:pStyle w:val="ListParagraph"/>
-              <w:ind w:right="1235"/>
-            </w:pPr>
-            <w:r>
-              <w:t xml:space="preserve">As an onsite coordinator, worked closely with the customer for requiremnet gathering and functional specification preparation. </w:t>
-            </w:r>
-          </w:p>
-          <w:p>
-            <w:pPr>
-              <w:pStyle w:val="ListParagraph"/>
-              <w:ind w:right="1235"/>
-            </w:pPr>
-            <w:r>
-              <w:t xml:space="preserve">Was responsible for framework design and its implementation. </w:t>
-            </w:r>
-          </w:p>
-          <w:p>
-            <w:pPr>
-              <w:pStyle w:val="ListParagraph"/>
-              <w:ind w:right="1235"/>
-            </w:pPr>
-            <w:r>
-              <w:t>Effort estimation and adherence to schedule timeline.</w:t>
-            </w:r>
-          </w:p>
-          <w:p>
-            <w:pPr>
-              <w:rPr>
-                <w:b/>
-              </w:rPr>
-            </w:pPr>
-          </w:p>
-          <w:p>
-            <w:r>
-              <w:rPr>
-                <w:rStyle w:val="NormalExpandedCaps"/>
-                <w:b/>
-              </w:rPr>
-              <w:t>infosys technologies ltd</w:t>
-            </w:r>
-            <w:r>
-              <w:rPr>
-                <w:rStyle w:val="NormalExpandedCaps"/>
-              </w:rPr>
-              <w:t xml:space="preserve"> </w:t>
-            </w:r>
-            <w:r>
-              <w:t xml:space="preserve">– </w:t>
-            </w:r>
-            <w:proofErr w:type="gramStart"/>
-            <w:r>
-              <w:t>Mysore</w:t>
-            </w:r>
-            <w:proofErr w:type="gramEnd"/>
-            <w:r>
-              <w:t xml:space="preserve">, </w:t>
-            </w:r>
-            <w:r>
-              <w:t>India</w:t>
-            </w:r>
-            <w:r>
-              <w:tab/>
-            </w:r>
-            <w:r>
-              <w:tab/>
-            </w:r>
-            <w:r>
-              <w:t>2004</w:t>
-            </w:r>
-            <w:r>
-              <w:t xml:space="preserve"> – </w:t>
-            </w:r>
-            <w:r>
-              <w:t>2007</w:t>
-            </w:r>
-          </w:p>
-          <w:p>
-            <w:pPr>
-              <w:rPr>
-                <w:i/>
-              </w:rPr>
-            </w:pPr>
-            <w:r>
-              <w:rPr>
-                <w:i/>
-              </w:rPr>
-              <w:t>Sr. Software Engineer (.NET)</w:t>
-            </w:r>
-          </w:p>
-          <w:p>
-            <w:pPr>
-              <w:pStyle w:val="ListParagraph"/>
-              <w:ind w:right="1235"/>
-            </w:pPr>
-            <w:r>
-              <w:t xml:space="preserve">Was involved in the development of ASP.NET Projects. </w:t>
-            </w:r>
-          </w:p>
-          <w:p>
-            <w:pPr>
-              <w:pStyle w:val="ListParagraph"/>
-              <w:ind w:right="1235"/>
-            </w:pPr>
-            <w:r>
-              <w:t xml:space="preserve">Designed and created DTS packages as part of data migration projects. </w:t>
-            </w:r>
-          </w:p>
-          <w:p>
-            <w:pPr>
-              <w:pStyle w:val="ListParagraph"/>
-              <w:ind w:right="1235"/>
-            </w:pPr>
-            <w:r>
-              <w:t>Worked on the integration of Fusion Charts within the ASP.NET web pages.</w:t>
-            </w:r>
-          </w:p>
-          <w:p>
-            <w:pPr>
-              <w:pStyle w:val="ListParagraph"/>
-              <w:ind w:right="1235"/>
-            </w:pPr>
-            <w:r>
-              <w:t>Created a multi-level nested grid using JavaScript for easy navigation.</w:t>
-            </w:r>
+                <w:rFonts w:ascii="Segoe UI" w:hAnsi="Segoe UI" w:cs="Segoe UI"/>
+                <w:caps w:val="0"/>
+                <w:color w:val="auto"/>
+                <w:spacing w:val="0"/>
+              </w:rPr>
+            </w:pPr>
           </w:p>
         </w:tc>
       </w:tr>
@@ -1919,7 +3107,7 @@
               <w:pStyle w:val="Heading1"/>
             </w:pPr>
             <w:r>
-              <w:t>Education</w:t>
+              <w:t>Personal Profile</w:t>
             </w:r>
           </w:p>
         </w:tc>
@@ -1932,267 +3120,8 @@
             </w:tcMar>
           </w:tcPr>
           <w:p>
-            <w:r>
-              <w:rPr>
-                <w:rStyle w:val="NormalExpandedCaps"/>
-              </w:rPr>
-              <w:t>Fr. C.r.i.t</w:t>
-            </w:r>
-            <w:r>
-              <w:t xml:space="preserve"> – </w:t>
-            </w:r>
-            <w:r>
-              <w:t>Vashi</w:t>
-            </w:r>
-            <w:r>
-              <w:t xml:space="preserve">, </w:t>
-            </w:r>
-            <w:r>
-              <w:t>Mumbai, India</w:t>
-            </w:r>
-            <w:r>
-              <w:tab/>
-            </w:r>
-            <w:r>
-              <w:tab/>
-            </w:r>
-            <w:r>
-              <w:t xml:space="preserve">                            2004</w:t>
-            </w:r>
-          </w:p>
-          <w:p>
-            <w:pPr>
-              <w:rPr>
-                <w:b/>
-              </w:rPr>
-            </w:pPr>
-            <w:r>
-              <w:rPr>
-                <w:b/>
-              </w:rPr>
-              <w:t>Bachelor of Engineering in Electronics and Telecommunication</w:t>
-            </w:r>
-          </w:p>
-        </w:tc>
-      </w:tr>
-      <w:tr>
-        <w:trPr>
-          <w:jc w:val="center"/>
-        </w:trPr>
-        <w:tc>
-          <w:tcPr>
-            <w:tcW w:w="2628" w:type="dxa"/>
-            <w:tcMar>
-              <w:top w:w="288" w:type="dxa"/>
-              <w:bottom w:w="288" w:type="dxa"/>
-            </w:tcMar>
-          </w:tcPr>
-          <w:p>
-            <w:pPr>
-              <w:pStyle w:val="Heading1"/>
-            </w:pPr>
-            <w:r>
-              <w:lastRenderedPageBreak/>
-              <w:t>Certifications</w:t>
-            </w:r>
-          </w:p>
-        </w:tc>
-        <w:tc>
-          <w:tcPr>
-            <w:tcW w:w="8388" w:type="dxa"/>
-            <w:tcMar>
-              <w:top w:w="288" w:type="dxa"/>
-              <w:bottom w:w="288" w:type="dxa"/>
-            </w:tcMar>
-          </w:tcPr>
-          <w:p>
-            <w:pPr>
-              <w:pStyle w:val="RFPBullet"/>
-              <w:numPr>
-                <w:ilvl w:val="0"/>
-                <w:numId w:val="0"/>
-              </w:numPr>
-              <w:spacing w:after="0" w:line="240" w:lineRule="auto"/>
-              <w:jc w:val="both"/>
-              <w:rPr>
-                <w:rFonts w:ascii="Segoe UI" w:hAnsi="Segoe UI" w:cs="Segoe UI"/>
-              </w:rPr>
-            </w:pPr>
-            <w:r>
-              <w:rPr>
-                <w:rFonts w:ascii="Segoe UI" w:hAnsi="Segoe UI" w:cs="Segoe UI"/>
-              </w:rPr>
-              <w:t>MB2-710</w:t>
-            </w:r>
-            <w:r>
-              <w:rPr>
-                <w:rFonts w:ascii="Segoe UI" w:hAnsi="Segoe UI" w:cs="Segoe UI"/>
-              </w:rPr>
-              <w:t xml:space="preserve">: </w:t>
-            </w:r>
-            <w:r>
-              <w:rPr>
-                <w:rFonts w:ascii="Segoe UI" w:hAnsi="Segoe UI" w:cs="Segoe UI"/>
-              </w:rPr>
-              <w:t xml:space="preserve">Microsoft Dynamics CRM 2016 </w:t>
-            </w:r>
-            <w:r>
-              <w:rPr>
-                <w:rFonts w:ascii="Segoe UI" w:hAnsi="Segoe UI" w:cs="Segoe UI"/>
-              </w:rPr>
-              <w:t xml:space="preserve">                                    2017</w:t>
-            </w:r>
-          </w:p>
-          <w:p>
-            <w:pPr>
-              <w:pStyle w:val="RFPBullet"/>
-              <w:numPr>
-                <w:ilvl w:val="0"/>
-                <w:numId w:val="0"/>
-              </w:numPr>
-              <w:spacing w:after="0" w:line="240" w:lineRule="auto"/>
-              <w:jc w:val="both"/>
-              <w:rPr>
-                <w:rFonts w:ascii="Segoe UI" w:hAnsi="Segoe UI" w:cs="Segoe UI"/>
-              </w:rPr>
-            </w:pPr>
-            <w:r>
-              <w:rPr>
-                <w:rFonts w:ascii="Segoe UI" w:hAnsi="Segoe UI" w:cs="Segoe UI"/>
-              </w:rPr>
-              <w:t>Online Deployment</w:t>
-            </w:r>
-          </w:p>
-          <w:p>
-            <w:pPr>
-              <w:rPr>
-                <w:lang w:val="en-IN"/>
-              </w:rPr>
-            </w:pPr>
-          </w:p>
-          <w:p>
-            <w:pPr>
-              <w:pStyle w:val="RFPBullet"/>
-              <w:numPr>
-                <w:ilvl w:val="0"/>
-                <w:numId w:val="0"/>
-              </w:numPr>
-              <w:spacing w:after="0" w:line="240" w:lineRule="auto"/>
-              <w:jc w:val="both"/>
-              <w:rPr>
-                <w:rFonts w:ascii="Segoe UI" w:hAnsi="Segoe UI" w:cs="Segoe UI"/>
-              </w:rPr>
-            </w:pPr>
-            <w:r>
-              <w:rPr>
-                <w:rFonts w:ascii="Segoe UI" w:hAnsi="Segoe UI" w:cs="Segoe UI"/>
-              </w:rPr>
-              <w:t>532: Developing Microsoft Azure Solutions</w:t>
-            </w:r>
-            <w:r>
-              <w:rPr>
-                <w:rFonts w:ascii="Segoe UI" w:hAnsi="Segoe UI" w:cs="Segoe UI"/>
-              </w:rPr>
-              <w:t xml:space="preserve">                                  2015</w:t>
-            </w:r>
-          </w:p>
-          <w:p>
-            <w:pPr>
-              <w:pStyle w:val="RFPBullet"/>
-              <w:numPr>
-                <w:ilvl w:val="0"/>
-                <w:numId w:val="0"/>
-              </w:numPr>
-              <w:spacing w:after="0" w:line="240" w:lineRule="auto"/>
-              <w:jc w:val="both"/>
-              <w:rPr>
-                <w:rFonts w:ascii="Segoe UI" w:hAnsi="Segoe UI" w:cs="Segoe UI"/>
-              </w:rPr>
-            </w:pPr>
-          </w:p>
-          <w:p>
-            <w:pPr>
-              <w:pStyle w:val="RFPBullet"/>
-              <w:numPr>
-                <w:ilvl w:val="0"/>
-                <w:numId w:val="0"/>
-              </w:numPr>
-              <w:spacing w:after="0" w:line="240" w:lineRule="auto"/>
-              <w:jc w:val="both"/>
-              <w:rPr>
-                <w:rFonts w:ascii="Segoe UI" w:hAnsi="Segoe UI" w:cs="Segoe UI"/>
-              </w:rPr>
-            </w:pPr>
-            <w:r>
-              <w:rPr>
-                <w:rFonts w:ascii="Segoe UI" w:hAnsi="Segoe UI" w:cs="Segoe UI"/>
-              </w:rPr>
-              <w:t xml:space="preserve">MB2-866: Microsoft Dynamics CRM 2011 </w:t>
-            </w:r>
-            <w:r>
-              <w:rPr>
-                <w:rFonts w:ascii="Segoe UI" w:hAnsi="Segoe UI" w:cs="Segoe UI"/>
-              </w:rPr>
-              <w:t xml:space="preserve">                                    2014</w:t>
-            </w:r>
-          </w:p>
-          <w:p>
-            <w:pPr>
-              <w:pStyle w:val="RFPBullet"/>
-              <w:numPr>
-                <w:ilvl w:val="0"/>
-                <w:numId w:val="0"/>
-              </w:numPr>
-              <w:spacing w:after="0" w:line="240" w:lineRule="auto"/>
-              <w:jc w:val="both"/>
-              <w:rPr>
-                <w:rStyle w:val="NormalExpandedCaps"/>
-                <w:rFonts w:ascii="Segoe UI" w:hAnsi="Segoe UI" w:cs="Segoe UI"/>
-                <w:caps w:val="0"/>
-                <w:color w:val="auto"/>
-                <w:spacing w:val="0"/>
-              </w:rPr>
-            </w:pPr>
-            <w:r>
-              <w:rPr>
-                <w:rFonts w:ascii="Segoe UI" w:hAnsi="Segoe UI" w:cs="Segoe UI"/>
-              </w:rPr>
-              <w:t>Customization and Configuration</w:t>
-            </w:r>
-          </w:p>
-        </w:tc>
-      </w:tr>
-      <w:tr>
-        <w:trPr>
-          <w:jc w:val="center"/>
-        </w:trPr>
-        <w:tc>
-          <w:tcPr>
-            <w:tcW w:w="2628" w:type="dxa"/>
-            <w:tcMar>
-              <w:top w:w="288" w:type="dxa"/>
-              <w:bottom w:w="288" w:type="dxa"/>
-            </w:tcMar>
-          </w:tcPr>
-          <w:p>
-            <w:pPr>
-              <w:pStyle w:val="Heading1"/>
-            </w:pPr>
-            <w:r>
-              <w:t>Personal Profile</w:t>
-            </w:r>
-          </w:p>
-        </w:tc>
-        <w:tc>
-          <w:tcPr>
-            <w:tcW w:w="8388" w:type="dxa"/>
-            <w:tcMar>
-              <w:top w:w="288" w:type="dxa"/>
-              <w:bottom w:w="288" w:type="dxa"/>
-            </w:tcMar>
-          </w:tcPr>
-          <w:p>
-            <w:pPr>
+            <w:pPr>
+              <w:spacing w:after="140"/>
               <w:rPr>
                 <w:rStyle w:val="NormalExpandedCaps"/>
                 <w:caps w:val="0"/>
@@ -2230,14 +3159,7 @@
           </w:p>
           <w:p>
             <w:pPr>
-              <w:rPr>
-                <w:rStyle w:val="NormalExpandedCaps"/>
-                <w:caps w:val="0"/>
-              </w:rPr>
-            </w:pPr>
-          </w:p>
-          <w:p>
-            <w:pPr>
+              <w:spacing w:after="140"/>
               <w:rPr>
                 <w:rStyle w:val="NormalExpandedCaps"/>
                 <w:caps w:val="0"/>
@@ -2257,14 +3179,14 @@
     </w:tbl>
     <w:p/>
     <w:sectPr>
-      <w:headerReference w:type="even" r:id="rId12"/>
-      <w:headerReference w:type="default" r:id="rId13"/>
-      <w:footerReference w:type="even" r:id="rId14"/>
-      <w:footerReference w:type="default" r:id="rId15"/>
-      <w:headerReference w:type="first" r:id="rId16"/>
-      <w:footerReference w:type="first" r:id="rId17"/>
+      <w:headerReference w:type="even" r:id="rId19"/>
+      <w:headerReference w:type="default" r:id="rId20"/>
+      <w:footerReference w:type="even" r:id="rId21"/>
+      <w:footerReference w:type="default" r:id="rId22"/>
+      <w:headerReference w:type="first" r:id="rId23"/>
+      <w:footerReference w:type="first" r:id="rId24"/>
       <w:pgSz w:w="12240" w:h="15840"/>
-      <w:pgMar w:top="720" w:right="720" w:bottom="720" w:left="720" w:header="720" w:footer="720" w:gutter="0"/>
+      <w:pgMar w:top="576" w:right="720" w:bottom="144" w:left="720" w:header="720" w:footer="720" w:gutter="0"/>
       <w:cols w:space="720"/>
       <w:titlePg/>
       <w:docGrid w:linePitch="360"/>
@@ -2274,7 +3196,7 @@
 </file>
 
 <file path=word/endnotes.xml><?xml version="1.0" encoding="utf-8"?>
-<w:endnotes xmlns:wpc="http://schemas.microsoft.com/office/word/2010/wordprocessingCanvas" xmlns:cx="http://schemas.microsoft.com/office/drawing/2014/chartex" xmlns:cx1="http://schemas.microsoft.com/office/drawing/2015/9/8/chartex" xmlns:cx2="http://schemas.microsoft.com/office/drawing/2015/10/21/chartex" xmlns:cx3="http://schemas.microsoft.com/office/drawing/2016/5/9/chartex" xmlns:cx4="http://schemas.microsoft.com/office/drawing/2016/5/10/chartex" xmlns:cx5="http://schemas.microsoft.com/office/drawing/2016/5/11/chartex" xmlns:cx6="http://schemas.microsoft.com/office/drawing/2016/5/12/chartex" xmlns:cx7="http://schemas.microsoft.com/office/drawing/2016/5/13/chartex" xmlns:cx8="http://schemas.microsoft.com/office/drawing/2016/5/14/chartex" xmlns:mc="http://schemas.openxmlformats.org/markup-compatibility/2006" xmlns:aink="http://schemas.microsoft.com/office/drawing/2016/ink" xmlns:am3d="http://schemas.microsoft.com/office/drawing/2017/model3d" xmlns:o="urn:schemas-microsoft-com:office:office" xmlns:r="http://schemas.openxmlformats.org/officeDocument/2006/relationships" xmlns:m="http://schemas.openxmlformats.org/officeDocument/2006/math" xmlns:v="urn:schemas-microsoft-com:vml" xmlns:wp14="http://schemas.microsoft.com/office/word/2010/wordprocessingDrawing" xmlns:wp="http://schemas.openxmlformats.org/drawingml/2006/wordprocessingDrawing" xmlns:w10="urn:schemas-microsoft-com:office:word" xmlns:w="http://schemas.openxmlformats.org/wordprocessingml/2006/main" xmlns:w14="http://schemas.microsoft.com/office/word/2010/wordml" xmlns:w15="http://schemas.microsoft.com/office/word/2012/wordml" xmlns:w16cid="http://schemas.microsoft.com/office/word/2016/wordml/cid" xmlns:w16se="http://schemas.microsoft.com/office/word/2015/wordml/symex" xmlns:wpg="http://schemas.microsoft.com/office/word/2010/wordprocessingGroup" xmlns:wpi="http://schemas.microsoft.com/office/word/2010/wordprocessingInk" xmlns:wne="http://schemas.microsoft.com/office/word/2006/wordml" xmlns:wps="http://schemas.microsoft.com/office/word/2010/wordprocessingShape" mc:Ignorable="w14 w15 w16se w16cid wp14">
+<w:endnotes xmlns:wpc="http://schemas.microsoft.com/office/word/2010/wordprocessingCanvas" xmlns:cx="http://schemas.microsoft.com/office/drawing/2014/chartex" xmlns:cx1="http://schemas.microsoft.com/office/drawing/2015/9/8/chartex" xmlns:cx2="http://schemas.microsoft.com/office/drawing/2015/10/21/chartex" xmlns:cx3="http://schemas.microsoft.com/office/drawing/2016/5/9/chartex" xmlns:cx4="http://schemas.microsoft.com/office/drawing/2016/5/10/chartex" xmlns:cx5="http://schemas.microsoft.com/office/drawing/2016/5/11/chartex" xmlns:cx6="http://schemas.microsoft.com/office/drawing/2016/5/12/chartex" xmlns:cx7="http://schemas.microsoft.com/office/drawing/2016/5/13/chartex" xmlns:cx8="http://schemas.microsoft.com/office/drawing/2016/5/14/chartex" xmlns:mc="http://schemas.openxmlformats.org/markup-compatibility/2006" xmlns:aink="http://schemas.microsoft.com/office/drawing/2016/ink" xmlns:am3d="http://schemas.microsoft.com/office/drawing/2017/model3d" xmlns:o="urn:schemas-microsoft-com:office:office" xmlns:oel="http://schemas.microsoft.com/office/2019/extlst" xmlns:r="http://schemas.openxmlformats.org/officeDocument/2006/relationships" xmlns:m="http://schemas.openxmlformats.org/officeDocument/2006/math" xmlns:v="urn:schemas-microsoft-com:vml" xmlns:wp14="http://schemas.microsoft.com/office/word/2010/wordprocessingDrawing" xmlns:wp="http://schemas.openxmlformats.org/drawingml/2006/wordprocessingDrawing" xmlns:w10="urn:schemas-microsoft-com:office:word" xmlns:w="http://schemas.openxmlformats.org/wordprocessingml/2006/main" xmlns:w14="http://schemas.microsoft.com/office/word/2010/wordml" xmlns:w15="http://schemas.microsoft.com/office/word/2012/wordml" xmlns:w16cex="http://schemas.microsoft.com/office/word/2018/wordml/cex" xmlns:w16cid="http://schemas.microsoft.com/office/word/2016/wordml/cid" xmlns:w16="http://schemas.microsoft.com/office/word/2018/wordml" xmlns:w16sdtdh="http://schemas.microsoft.com/office/word/2020/wordml/sdtdatahash" xmlns:w16se="http://schemas.microsoft.com/office/word/2015/wordml/symex" xmlns:wpg="http://schemas.microsoft.com/office/word/2010/wordprocessingGroup" xmlns:wpi="http://schemas.microsoft.com/office/word/2010/wordprocessingInk" xmlns:wne="http://schemas.microsoft.com/office/word/2006/wordml" xmlns:wps="http://schemas.microsoft.com/office/word/2010/wordprocessingShape" mc:Ignorable="w14 w15 w16se w16cid w16 w16cex w16sdtdh wp14">
   <w:endnote w:type="separator" w:id="-1">
     <w:p>
       <w:pPr>
@@ -2295,11 +3217,18 @@
       </w:r>
     </w:p>
   </w:endnote>
+  <w:endnote w:type="continuationNotice" w:id="1">
+    <w:p>
+      <w:pPr>
+        <w:spacing w:before="0" w:after="0"/>
+      </w:pPr>
+    </w:p>
+  </w:endnote>
 </w:endnotes>
 </file>
 
 <file path=word/footer1.xml><?xml version="1.0" encoding="utf-8"?>
-<w:ftr xmlns:wpc="http://schemas.microsoft.com/office/word/2010/wordprocessingCanvas" xmlns:cx="http://schemas.microsoft.com/office/drawing/2014/chartex" xmlns:cx1="http://schemas.microsoft.com/office/drawing/2015/9/8/chartex" xmlns:cx2="http://schemas.microsoft.com/office/drawing/2015/10/21/chartex" xmlns:cx3="http://schemas.microsoft.com/office/drawing/2016/5/9/chartex" xmlns:cx4="http://schemas.microsoft.com/office/drawing/2016/5/10/chartex" xmlns:cx5="http://schemas.microsoft.com/office/drawing/2016/5/11/chartex" xmlns:cx6="http://schemas.microsoft.com/office/drawing/2016/5/12/chartex" xmlns:cx7="http://schemas.microsoft.com/office/drawing/2016/5/13/chartex" xmlns:cx8="http://schemas.microsoft.com/office/drawing/2016/5/14/chartex" xmlns:mc="http://schemas.openxmlformats.org/markup-compatibility/2006" xmlns:aink="http://schemas.microsoft.com/office/drawing/2016/ink" xmlns:am3d="http://schemas.microsoft.com/office/drawing/2017/model3d" xmlns:o="urn:schemas-microsoft-com:office:office" xmlns:r="http://schemas.openxmlformats.org/officeDocument/2006/relationships" xmlns:m="http://schemas.openxmlformats.org/officeDocument/2006/math" xmlns:v="urn:schemas-microsoft-com:vml" xmlns:wp14="http://schemas.microsoft.com/office/word/2010/wordprocessingDrawing" xmlns:wp="http://schemas.openxmlformats.org/drawingml/2006/wordprocessingDrawing" xmlns:w10="urn:schemas-microsoft-com:office:word" xmlns:w="http://schemas.openxmlformats.org/wordprocessingml/2006/main" xmlns:w14="http://schemas.microsoft.com/office/word/2010/wordml" xmlns:w15="http://schemas.microsoft.com/office/word/2012/wordml" xmlns:w16cid="http://schemas.microsoft.com/office/word/2016/wordml/cid" xmlns:w16se="http://schemas.microsoft.com/office/word/2015/wordml/symex" xmlns:wpg="http://schemas.microsoft.com/office/word/2010/wordprocessingGroup" xmlns:wpi="http://schemas.microsoft.com/office/word/2010/wordprocessingInk" xmlns:wne="http://schemas.microsoft.com/office/word/2006/wordml" xmlns:wps="http://schemas.microsoft.com/office/word/2010/wordprocessingShape" mc:Ignorable="w14 w15 w16se w16cid wp14">
+<w:ftr xmlns:wpc="http://schemas.microsoft.com/office/word/2010/wordprocessingCanvas" xmlns:cx="http://schemas.microsoft.com/office/drawing/2014/chartex" xmlns:cx1="http://schemas.microsoft.com/office/drawing/2015/9/8/chartex" xmlns:cx2="http://schemas.microsoft.com/office/drawing/2015/10/21/chartex" xmlns:cx3="http://schemas.microsoft.com/office/drawing/2016/5/9/chartex" xmlns:cx4="http://schemas.microsoft.com/office/drawing/2016/5/10/chartex" xmlns:cx5="http://schemas.microsoft.com/office/drawing/2016/5/11/chartex" xmlns:cx6="http://schemas.microsoft.com/office/drawing/2016/5/12/chartex" xmlns:cx7="http://schemas.microsoft.com/office/drawing/2016/5/13/chartex" xmlns:cx8="http://schemas.microsoft.com/office/drawing/2016/5/14/chartex" xmlns:mc="http://schemas.openxmlformats.org/markup-compatibility/2006" xmlns:aink="http://schemas.microsoft.com/office/drawing/2016/ink" xmlns:am3d="http://schemas.microsoft.com/office/drawing/2017/model3d" xmlns:o="urn:schemas-microsoft-com:office:office" xmlns:oel="http://schemas.microsoft.com/office/2019/extlst" xmlns:r="http://schemas.openxmlformats.org/officeDocument/2006/relationships" xmlns:m="http://schemas.openxmlformats.org/officeDocument/2006/math" xmlns:v="urn:schemas-microsoft-com:vml" xmlns:wp14="http://schemas.microsoft.com/office/word/2010/wordprocessingDrawing" xmlns:wp="http://schemas.openxmlformats.org/drawingml/2006/wordprocessingDrawing" xmlns:w10="urn:schemas-microsoft-com:office:word" xmlns:w="http://schemas.openxmlformats.org/wordprocessingml/2006/main" xmlns:w14="http://schemas.microsoft.com/office/word/2010/wordml" xmlns:w15="http://schemas.microsoft.com/office/word/2012/wordml" xmlns:w16cex="http://schemas.microsoft.com/office/word/2018/wordml/cex" xmlns:w16cid="http://schemas.microsoft.com/office/word/2016/wordml/cid" xmlns:w16="http://schemas.microsoft.com/office/word/2018/wordml" xmlns:w16sdtdh="http://schemas.microsoft.com/office/word/2020/wordml/sdtdatahash" xmlns:w16se="http://schemas.microsoft.com/office/word/2015/wordml/symex" xmlns:wpg="http://schemas.microsoft.com/office/word/2010/wordprocessingGroup" xmlns:wpi="http://schemas.microsoft.com/office/word/2010/wordprocessingInk" xmlns:wne="http://schemas.microsoft.com/office/word/2006/wordml" xmlns:wps="http://schemas.microsoft.com/office/word/2010/wordprocessingShape" mc:Ignorable="w14 w15 w16se w16cid w16 w16cex w16sdtdh wp14">
   <w:p>
     <w:pPr>
       <w:pStyle w:val="Footer"/>
@@ -2309,7 +3238,7 @@
 </file>
 
 <file path=word/footer2.xml><?xml version="1.0" encoding="utf-8"?>
-<w:ftr xmlns:wpc="http://schemas.microsoft.com/office/word/2010/wordprocessingCanvas" xmlns:cx="http://schemas.microsoft.com/office/drawing/2014/chartex" xmlns:cx1="http://schemas.microsoft.com/office/drawing/2015/9/8/chartex" xmlns:cx2="http://schemas.microsoft.com/office/drawing/2015/10/21/chartex" xmlns:cx3="http://schemas.microsoft.com/office/drawing/2016/5/9/chartex" xmlns:cx4="http://schemas.microsoft.com/office/drawing/2016/5/10/chartex" xmlns:cx5="http://schemas.microsoft.com/office/drawing/2016/5/11/chartex" xmlns:cx6="http://schemas.microsoft.com/office/drawing/2016/5/12/chartex" xmlns:cx7="http://schemas.microsoft.com/office/drawing/2016/5/13/chartex" xmlns:cx8="http://schemas.microsoft.com/office/drawing/2016/5/14/chartex" xmlns:mc="http://schemas.openxmlformats.org/markup-compatibility/2006" xmlns:aink="http://schemas.microsoft.com/office/drawing/2016/ink" xmlns:am3d="http://schemas.microsoft.com/office/drawing/2017/model3d" xmlns:o="urn:schemas-microsoft-com:office:office" xmlns:r="http://schemas.openxmlformats.org/officeDocument/2006/relationships" xmlns:m="http://schemas.openxmlformats.org/officeDocument/2006/math" xmlns:v="urn:schemas-microsoft-com:vml" xmlns:wp14="http://schemas.microsoft.com/office/word/2010/wordprocessingDrawing" xmlns:wp="http://schemas.openxmlformats.org/drawingml/2006/wordprocessingDrawing" xmlns:w10="urn:schemas-microsoft-com:office:word" xmlns:w="http://schemas.openxmlformats.org/wordprocessingml/2006/main" xmlns:w14="http://schemas.microsoft.com/office/word/2010/wordml" xmlns:w15="http://schemas.microsoft.com/office/word/2012/wordml" xmlns:w16cid="http://schemas.microsoft.com/office/word/2016/wordml/cid" xmlns:w16se="http://schemas.microsoft.com/office/word/2015/wordml/symex" xmlns:wpg="http://schemas.microsoft.com/office/word/2010/wordprocessingGroup" xmlns:wpi="http://schemas.microsoft.com/office/word/2010/wordprocessingInk" xmlns:wne="http://schemas.microsoft.com/office/word/2006/wordml" xmlns:wps="http://schemas.microsoft.com/office/word/2010/wordprocessingShape" mc:Ignorable="w14 w15 w16se w16cid wp14">
+<w:ftr xmlns:wpc="http://schemas.microsoft.com/office/word/2010/wordprocessingCanvas" xmlns:cx="http://schemas.microsoft.com/office/drawing/2014/chartex" xmlns:cx1="http://schemas.microsoft.com/office/drawing/2015/9/8/chartex" xmlns:cx2="http://schemas.microsoft.com/office/drawing/2015/10/21/chartex" xmlns:cx3="http://schemas.microsoft.com/office/drawing/2016/5/9/chartex" xmlns:cx4="http://schemas.microsoft.com/office/drawing/2016/5/10/chartex" xmlns:cx5="http://schemas.microsoft.com/office/drawing/2016/5/11/chartex" xmlns:cx6="http://schemas.microsoft.com/office/drawing/2016/5/12/chartex" xmlns:cx7="http://schemas.microsoft.com/office/drawing/2016/5/13/chartex" xmlns:cx8="http://schemas.microsoft.com/office/drawing/2016/5/14/chartex" xmlns:mc="http://schemas.openxmlformats.org/markup-compatibility/2006" xmlns:aink="http://schemas.microsoft.com/office/drawing/2016/ink" xmlns:am3d="http://schemas.microsoft.com/office/drawing/2017/model3d" xmlns:o="urn:schemas-microsoft-com:office:office" xmlns:oel="http://schemas.microsoft.com/office/2019/extlst" xmlns:r="http://schemas.openxmlformats.org/officeDocument/2006/relationships" xmlns:m="http://schemas.openxmlformats.org/officeDocument/2006/math" xmlns:v="urn:schemas-microsoft-com:vml" xmlns:wp14="http://schemas.microsoft.com/office/word/2010/wordprocessingDrawing" xmlns:wp="http://schemas.openxmlformats.org/drawingml/2006/wordprocessingDrawing" xmlns:w10="urn:schemas-microsoft-com:office:word" xmlns:w="http://schemas.openxmlformats.org/wordprocessingml/2006/main" xmlns:w14="http://schemas.microsoft.com/office/word/2010/wordml" xmlns:w15="http://schemas.microsoft.com/office/word/2012/wordml" xmlns:w16cex="http://schemas.microsoft.com/office/word/2018/wordml/cex" xmlns:w16cid="http://schemas.microsoft.com/office/word/2016/wordml/cid" xmlns:w16="http://schemas.microsoft.com/office/word/2018/wordml" xmlns:w16sdtdh="http://schemas.microsoft.com/office/word/2020/wordml/sdtdatahash" xmlns:w16se="http://schemas.microsoft.com/office/word/2015/wordml/symex" xmlns:wpg="http://schemas.microsoft.com/office/word/2010/wordprocessingGroup" xmlns:wpi="http://schemas.microsoft.com/office/word/2010/wordprocessingInk" xmlns:wne="http://schemas.microsoft.com/office/word/2006/wordml" xmlns:wps="http://schemas.microsoft.com/office/word/2010/wordprocessingShape" mc:Ignorable="w14 w15 w16se w16cid w16 w16cex w16sdtdh wp14">
   <w:p>
     <w:pPr>
       <w:pStyle w:val="Footer"/>
@@ -2319,7 +3248,7 @@
 </file>
 
 <file path=word/footer3.xml><?xml version="1.0" encoding="utf-8"?>
-<w:ftr xmlns:wpc="http://schemas.microsoft.com/office/word/2010/wordprocessingCanvas" xmlns:cx="http://schemas.microsoft.com/office/drawing/2014/chartex" xmlns:cx1="http://schemas.microsoft.com/office/drawing/2015/9/8/chartex" xmlns:cx2="http://schemas.microsoft.com/office/drawing/2015/10/21/chartex" xmlns:cx3="http://schemas.microsoft.com/office/drawing/2016/5/9/chartex" xmlns:cx4="http://schemas.microsoft.com/office/drawing/2016/5/10/chartex" xmlns:cx5="http://schemas.microsoft.com/office/drawing/2016/5/11/chartex" xmlns:cx6="http://schemas.microsoft.com/office/drawing/2016/5/12/chartex" xmlns:cx7="http://schemas.microsoft.com/office/drawing/2016/5/13/chartex" xmlns:cx8="http://schemas.microsoft.com/office/drawing/2016/5/14/chartex" xmlns:mc="http://schemas.openxmlformats.org/markup-compatibility/2006" xmlns:aink="http://schemas.microsoft.com/office/drawing/2016/ink" xmlns:am3d="http://schemas.microsoft.com/office/drawing/2017/model3d" xmlns:o="urn:schemas-microsoft-com:office:office" xmlns:r="http://schemas.openxmlformats.org/officeDocument/2006/relationships" xmlns:m="http://schemas.openxmlformats.org/officeDocument/2006/math" xmlns:v="urn:schemas-microsoft-com:vml" xmlns:wp14="http://schemas.microsoft.com/office/word/2010/wordprocessingDrawing" xmlns:wp="http://schemas.openxmlformats.org/drawingml/2006/wordprocessingDrawing" xmlns:w10="urn:schemas-microsoft-com:office:word" xmlns:w="http://schemas.openxmlformats.org/wordprocessingml/2006/main" xmlns:w14="http://schemas.microsoft.com/office/word/2010/wordml" xmlns:w15="http://schemas.microsoft.com/office/word/2012/wordml" xmlns:w16cid="http://schemas.microsoft.com/office/word/2016/wordml/cid" xmlns:w16se="http://schemas.microsoft.com/office/word/2015/wordml/symex" xmlns:wpg="http://schemas.microsoft.com/office/word/2010/wordprocessingGroup" xmlns:wpi="http://schemas.microsoft.com/office/word/2010/wordprocessingInk" xmlns:wne="http://schemas.microsoft.com/office/word/2006/wordml" xmlns:wps="http://schemas.microsoft.com/office/word/2010/wordprocessingShape" mc:Ignorable="w14 w15 w16se w16cid wp14">
+<w:ftr xmlns:wpc="http://schemas.microsoft.com/office/word/2010/wordprocessingCanvas" xmlns:cx="http://schemas.microsoft.com/office/drawing/2014/chartex" xmlns:cx1="http://schemas.microsoft.com/office/drawing/2015/9/8/chartex" xmlns:cx2="http://schemas.microsoft.com/office/drawing/2015/10/21/chartex" xmlns:cx3="http://schemas.microsoft.com/office/drawing/2016/5/9/chartex" xmlns:cx4="http://schemas.microsoft.com/office/drawing/2016/5/10/chartex" xmlns:cx5="http://schemas.microsoft.com/office/drawing/2016/5/11/chartex" xmlns:cx6="http://schemas.microsoft.com/office/drawing/2016/5/12/chartex" xmlns:cx7="http://schemas.microsoft.com/office/drawing/2016/5/13/chartex" xmlns:cx8="http://schemas.microsoft.com/office/drawing/2016/5/14/chartex" xmlns:mc="http://schemas.openxmlformats.org/markup-compatibility/2006" xmlns:aink="http://schemas.microsoft.com/office/drawing/2016/ink" xmlns:am3d="http://schemas.microsoft.com/office/drawing/2017/model3d" xmlns:o="urn:schemas-microsoft-com:office:office" xmlns:oel="http://schemas.microsoft.com/office/2019/extlst" xmlns:r="http://schemas.openxmlformats.org/officeDocument/2006/relationships" xmlns:m="http://schemas.openxmlformats.org/officeDocument/2006/math" xmlns:v="urn:schemas-microsoft-com:vml" xmlns:wp14="http://schemas.microsoft.com/office/word/2010/wordprocessingDrawing" xmlns:wp="http://schemas.openxmlformats.org/drawingml/2006/wordprocessingDrawing" xmlns:w10="urn:schemas-microsoft-com:office:word" xmlns:w="http://schemas.openxmlformats.org/wordprocessingml/2006/main" xmlns:w14="http://schemas.microsoft.com/office/word/2010/wordml" xmlns:w15="http://schemas.microsoft.com/office/word/2012/wordml" xmlns:w16cex="http://schemas.microsoft.com/office/word/2018/wordml/cex" xmlns:w16cid="http://schemas.microsoft.com/office/word/2016/wordml/cid" xmlns:w16="http://schemas.microsoft.com/office/word/2018/wordml" xmlns:w16sdtdh="http://schemas.microsoft.com/office/word/2020/wordml/sdtdatahash" xmlns:w16se="http://schemas.microsoft.com/office/word/2015/wordml/symex" xmlns:wpg="http://schemas.microsoft.com/office/word/2010/wordprocessingGroup" xmlns:wpi="http://schemas.microsoft.com/office/word/2010/wordprocessingInk" xmlns:wne="http://schemas.microsoft.com/office/word/2006/wordml" xmlns:wps="http://schemas.microsoft.com/office/word/2010/wordprocessingShape" mc:Ignorable="w14 w15 w16se w16cid w16 w16cex w16sdtdh wp14">
   <w:p>
     <w:pPr>
       <w:pStyle w:val="Footer"/>
@@ -2348,7 +3277,7 @@
 </file>
 
 <file path=word/footnotes.xml><?xml version="1.0" encoding="utf-8"?>
-<w:footnotes xmlns:wpc="http://schemas.microsoft.com/office/word/2010/wordprocessingCanvas" xmlns:cx="http://schemas.microsoft.com/office/drawing/2014/chartex" xmlns:cx1="http://schemas.microsoft.com/office/drawing/2015/9/8/chartex" xmlns:cx2="http://schemas.microsoft.com/office/drawing/2015/10/21/chartex" xmlns:cx3="http://schemas.microsoft.com/office/drawing/2016/5/9/chartex" xmlns:cx4="http://schemas.microsoft.com/office/drawing/2016/5/10/chartex" xmlns:cx5="http://schemas.microsoft.com/office/drawing/2016/5/11/chartex" xmlns:cx6="http://schemas.microsoft.com/office/drawing/2016/5/12/chartex" xmlns:cx7="http://schemas.microsoft.com/office/drawing/2016/5/13/chartex" xmlns:cx8="http://schemas.microsoft.com/office/drawing/2016/5/14/chartex" xmlns:mc="http://schemas.openxmlformats.org/markup-compatibility/2006" xmlns:aink="http://schemas.microsoft.com/office/drawing/2016/ink" xmlns:am3d="http://schemas.microsoft.com/office/drawing/2017/model3d" xmlns:o="urn:schemas-microsoft-com:office:office" xmlns:r="http://schemas.openxmlformats.org/officeDocument/2006/relationships" xmlns:m="http://schemas.openxmlformats.org/officeDocument/2006/math" xmlns:v="urn:schemas-microsoft-com:vml" xmlns:wp14="http://schemas.microsoft.com/office/word/2010/wordprocessingDrawing" xmlns:wp="http://schemas.openxmlformats.org/drawingml/2006/wordprocessingDrawing" xmlns:w10="urn:schemas-microsoft-com:office:word" xmlns:w="http://schemas.openxmlformats.org/wordprocessingml/2006/main" xmlns:w14="http://schemas.microsoft.com/office/word/2010/wordml" xmlns:w15="http://schemas.microsoft.com/office/word/2012/wordml" xmlns:w16cid="http://schemas.microsoft.com/office/word/2016/wordml/cid" xmlns:w16se="http://schemas.microsoft.com/office/word/2015/wordml/symex" xmlns:wpg="http://schemas.microsoft.com/office/word/2010/wordprocessingGroup" xmlns:wpi="http://schemas.microsoft.com/office/word/2010/wordprocessingInk" xmlns:wne="http://schemas.microsoft.com/office/word/2006/wordml" xmlns:wps="http://schemas.microsoft.com/office/word/2010/wordprocessingShape" mc:Ignorable="w14 w15 w16se w16cid wp14">
+<w:footnotes xmlns:wpc="http://schemas.microsoft.com/office/word/2010/wordprocessingCanvas" xmlns:cx="http://schemas.microsoft.com/office/drawing/2014/chartex" xmlns:cx1="http://schemas.microsoft.com/office/drawing/2015/9/8/chartex" xmlns:cx2="http://schemas.microsoft.com/office/drawing/2015/10/21/chartex" xmlns:cx3="http://schemas.microsoft.com/office/drawing/2016/5/9/chartex" xmlns:cx4="http://schemas.microsoft.com/office/drawing/2016/5/10/chartex" xmlns:cx5="http://schemas.microsoft.com/office/drawing/2016/5/11/chartex" xmlns:cx6="http://schemas.microsoft.com/office/drawing/2016/5/12/chartex" xmlns:cx7="http://schemas.microsoft.com/office/drawing/2016/5/13/chartex" xmlns:cx8="http://schemas.microsoft.com/office/drawing/2016/5/14/chartex" xmlns:mc="http://schemas.openxmlformats.org/markup-compatibility/2006" xmlns:aink="http://schemas.microsoft.com/office/drawing/2016/ink" xmlns:am3d="http://schemas.microsoft.com/office/drawing/2017/model3d" xmlns:o="urn:schemas-microsoft-com:office:office" xmlns:oel="http://schemas.microsoft.com/office/2019/extlst" xmlns:r="http://schemas.openxmlformats.org/officeDocument/2006/relationships" xmlns:m="http://schemas.openxmlformats.org/officeDocument/2006/math" xmlns:v="urn:schemas-microsoft-com:vml" xmlns:wp14="http://schemas.microsoft.com/office/word/2010/wordprocessingDrawing" xmlns:wp="http://schemas.openxmlformats.org/drawingml/2006/wordprocessingDrawing" xmlns:w10="urn:schemas-microsoft-com:office:word" xmlns:w="http://schemas.openxmlformats.org/wordprocessingml/2006/main" xmlns:w14="http://schemas.microsoft.com/office/word/2010/wordml" xmlns:w15="http://schemas.microsoft.com/office/word/2012/wordml" xmlns:w16cex="http://schemas.microsoft.com/office/word/2018/wordml/cex" xmlns:w16cid="http://schemas.microsoft.com/office/word/2016/wordml/cid" xmlns:w16="http://schemas.microsoft.com/office/word/2018/wordml" xmlns:w16sdtdh="http://schemas.microsoft.com/office/word/2020/wordml/sdtdatahash" xmlns:w16se="http://schemas.microsoft.com/office/word/2015/wordml/symex" xmlns:wpg="http://schemas.microsoft.com/office/word/2010/wordprocessingGroup" xmlns:wpi="http://schemas.microsoft.com/office/word/2010/wordprocessingInk" xmlns:wne="http://schemas.microsoft.com/office/word/2006/wordml" xmlns:wps="http://schemas.microsoft.com/office/word/2010/wordprocessingShape" mc:Ignorable="w14 w15 w16se w16cid w16 w16cex w16sdtdh wp14">
   <w:footnote w:type="separator" w:id="-1">
     <w:p>
       <w:pPr>
@@ -2369,11 +3298,18 @@
       </w:r>
     </w:p>
   </w:footnote>
+  <w:footnote w:type="continuationNotice" w:id="1">
+    <w:p>
+      <w:pPr>
+        <w:spacing w:before="0" w:after="0"/>
+      </w:pPr>
+    </w:p>
+  </w:footnote>
 </w:footnotes>
 </file>
 
 <file path=word/header1.xml><?xml version="1.0" encoding="utf-8"?>
-<w:hdr xmlns:wpc="http://schemas.microsoft.com/office/word/2010/wordprocessingCanvas" xmlns:cx="http://schemas.microsoft.com/office/drawing/2014/chartex" xmlns:cx1="http://schemas.microsoft.com/office/drawing/2015/9/8/chartex" xmlns:cx2="http://schemas.microsoft.com/office/drawing/2015/10/21/chartex" xmlns:cx3="http://schemas.microsoft.com/office/drawing/2016/5/9/chartex" xmlns:cx4="http://schemas.microsoft.com/office/drawing/2016/5/10/chartex" xmlns:cx5="http://schemas.microsoft.com/office/drawing/2016/5/11/chartex" xmlns:cx6="http://schemas.microsoft.com/office/drawing/2016/5/12/chartex" xmlns:cx7="http://schemas.microsoft.com/office/drawing/2016/5/13/chartex" xmlns:cx8="http://schemas.microsoft.com/office/drawing/2016/5/14/chartex" xmlns:mc="http://schemas.openxmlformats.org/markup-compatibility/2006" xmlns:aink="http://schemas.microsoft.com/office/drawing/2016/ink" xmlns:am3d="http://schemas.microsoft.com/office/drawing/2017/model3d" xmlns:o="urn:schemas-microsoft-com:office:office" xmlns:r="http://schemas.openxmlformats.org/officeDocument/2006/relationships" xmlns:m="http://schemas.openxmlformats.org/officeDocument/2006/math" xmlns:v="urn:schemas-microsoft-com:vml" xmlns:wp14="http://schemas.microsoft.com/office/word/2010/wordprocessingDrawing" xmlns:wp="http://schemas.openxmlformats.org/drawingml/2006/wordprocessingDrawing" xmlns:w10="urn:schemas-microsoft-com:office:word" xmlns:w="http://schemas.openxmlformats.org/wordprocessingml/2006/main" xmlns:w14="http://schemas.microsoft.com/office/word/2010/wordml" xmlns:w15="http://schemas.microsoft.com/office/word/2012/wordml" xmlns:w16cid="http://schemas.microsoft.com/office/word/2016/wordml/cid" xmlns:w16se="http://schemas.microsoft.com/office/word/2015/wordml/symex" xmlns:wpg="http://schemas.microsoft.com/office/word/2010/wordprocessingGroup" xmlns:wpi="http://schemas.microsoft.com/office/word/2010/wordprocessingInk" xmlns:wne="http://schemas.microsoft.com/office/word/2006/wordml" xmlns:wps="http://schemas.microsoft.com/office/word/2010/wordprocessingShape" mc:Ignorable="w14 w15 w16se w16cid wp14">
+<w:hdr xmlns:wpc="http://schemas.microsoft.com/office/word/2010/wordprocessingCanvas" xmlns:cx="http://schemas.microsoft.com/office/drawing/2014/chartex" xmlns:cx1="http://schemas.microsoft.com/office/drawing/2015/9/8/chartex" xmlns:cx2="http://schemas.microsoft.com/office/drawing/2015/10/21/chartex" xmlns:cx3="http://schemas.microsoft.com/office/drawing/2016/5/9/chartex" xmlns:cx4="http://schemas.microsoft.com/office/drawing/2016/5/10/chartex" xmlns:cx5="http://schemas.microsoft.com/office/drawing/2016/5/11/chartex" xmlns:cx6="http://schemas.microsoft.com/office/drawing/2016/5/12/chartex" xmlns:cx7="http://schemas.microsoft.com/office/drawing/2016/5/13/chartex" xmlns:cx8="http://schemas.microsoft.com/office/drawing/2016/5/14/chartex" xmlns:mc="http://schemas.openxmlformats.org/markup-compatibility/2006" xmlns:aink="http://schemas.microsoft.com/office/drawing/2016/ink" xmlns:am3d="http://schemas.microsoft.com/office/drawing/2017/model3d" xmlns:o="urn:schemas-microsoft-com:office:office" xmlns:oel="http://schemas.microsoft.com/office/2019/extlst" xmlns:r="http://schemas.openxmlformats.org/officeDocument/2006/relationships" xmlns:m="http://schemas.openxmlformats.org/officeDocument/2006/math" xmlns:v="urn:schemas-microsoft-com:vml" xmlns:wp14="http://schemas.microsoft.com/office/word/2010/wordprocessingDrawing" xmlns:wp="http://schemas.openxmlformats.org/drawingml/2006/wordprocessingDrawing" xmlns:w10="urn:schemas-microsoft-com:office:word" xmlns:w="http://schemas.openxmlformats.org/wordprocessingml/2006/main" xmlns:w14="http://schemas.microsoft.com/office/word/2010/wordml" xmlns:w15="http://schemas.microsoft.com/office/word/2012/wordml" xmlns:w16cex="http://schemas.microsoft.com/office/word/2018/wordml/cex" xmlns:w16cid="http://schemas.microsoft.com/office/word/2016/wordml/cid" xmlns:w16="http://schemas.microsoft.com/office/word/2018/wordml" xmlns:w16sdtdh="http://schemas.microsoft.com/office/word/2020/wordml/sdtdatahash" xmlns:w16se="http://schemas.microsoft.com/office/word/2015/wordml/symex" xmlns:wpg="http://schemas.microsoft.com/office/word/2010/wordprocessingGroup" xmlns:wpi="http://schemas.microsoft.com/office/word/2010/wordprocessingInk" xmlns:wne="http://schemas.microsoft.com/office/word/2006/wordml" xmlns:wps="http://schemas.microsoft.com/office/word/2010/wordprocessingShape" mc:Ignorable="w14 w15 w16se w16cid w16 w16cex w16sdtdh wp14">
   <w:p>
     <w:pPr>
       <w:pStyle w:val="Header"/>
@@ -2383,7 +3319,7 @@
 </file>
 
 <file path=word/header2.xml><?xml version="1.0" encoding="utf-8"?>
-<w:hdr xmlns:wpc="http://schemas.microsoft.com/office/word/2010/wordprocessingCanvas" xmlns:cx="http://schemas.microsoft.com/office/drawing/2014/chartex" xmlns:cx1="http://schemas.microsoft.com/office/drawing/2015/9/8/chartex" xmlns:cx2="http://schemas.microsoft.com/office/drawing/2015/10/21/chartex" xmlns:cx3="http://schemas.microsoft.com/office/drawing/2016/5/9/chartex" xmlns:cx4="http://schemas.microsoft.com/office/drawing/2016/5/10/chartex" xmlns:cx5="http://schemas.microsoft.com/office/drawing/2016/5/11/chartex" xmlns:cx6="http://schemas.microsoft.com/office/drawing/2016/5/12/chartex" xmlns:cx7="http://schemas.microsoft.com/office/drawing/2016/5/13/chartex" xmlns:cx8="http://schemas.microsoft.com/office/drawing/2016/5/14/chartex" xmlns:mc="http://schemas.openxmlformats.org/markup-compatibility/2006" xmlns:aink="http://schemas.microsoft.com/office/drawing/2016/ink" xmlns:am3d="http://schemas.microsoft.com/office/drawing/2017/model3d" xmlns:o="urn:schemas-microsoft-com:office:office" xmlns:r="http://schemas.openxmlformats.org/officeDocument/2006/relationships" xmlns:m="http://schemas.openxmlformats.org/officeDocument/2006/math" xmlns:v="urn:schemas-microsoft-com:vml" xmlns:wp14="http://schemas.microsoft.com/office/word/2010/wordprocessingDrawing" xmlns:wp="http://schemas.openxmlformats.org/drawingml/2006/wordprocessingDrawing" xmlns:w10="urn:schemas-microsoft-com:office:word" xmlns:w="http://schemas.openxmlformats.org/wordprocessingml/2006/main" xmlns:w14="http://schemas.microsoft.com/office/word/2010/wordml" xmlns:w15="http://schemas.microsoft.com/office/word/2012/wordml" xmlns:w16cid="http://schemas.microsoft.com/office/word/2016/wordml/cid" xmlns:w16se="http://schemas.microsoft.com/office/word/2015/wordml/symex" xmlns:wpg="http://schemas.microsoft.com/office/word/2010/wordprocessingGroup" xmlns:wpi="http://schemas.microsoft.com/office/word/2010/wordprocessingInk" xmlns:wne="http://schemas.microsoft.com/office/word/2006/wordml" xmlns:wps="http://schemas.microsoft.com/office/word/2010/wordprocessingShape" mc:Ignorable="w14 w15 w16se w16cid wp14">
+<w:hdr xmlns:wpc="http://schemas.microsoft.com/office/word/2010/wordprocessingCanvas" xmlns:cx="http://schemas.microsoft.com/office/drawing/2014/chartex" xmlns:cx1="http://schemas.microsoft.com/office/drawing/2015/9/8/chartex" xmlns:cx2="http://schemas.microsoft.com/office/drawing/2015/10/21/chartex" xmlns:cx3="http://schemas.microsoft.com/office/drawing/2016/5/9/chartex" xmlns:cx4="http://schemas.microsoft.com/office/drawing/2016/5/10/chartex" xmlns:cx5="http://schemas.microsoft.com/office/drawing/2016/5/11/chartex" xmlns:cx6="http://schemas.microsoft.com/office/drawing/2016/5/12/chartex" xmlns:cx7="http://schemas.microsoft.com/office/drawing/2016/5/13/chartex" xmlns:cx8="http://schemas.microsoft.com/office/drawing/2016/5/14/chartex" xmlns:mc="http://schemas.openxmlformats.org/markup-compatibility/2006" xmlns:aink="http://schemas.microsoft.com/office/drawing/2016/ink" xmlns:am3d="http://schemas.microsoft.com/office/drawing/2017/model3d" xmlns:o="urn:schemas-microsoft-com:office:office" xmlns:oel="http://schemas.microsoft.com/office/2019/extlst" xmlns:r="http://schemas.openxmlformats.org/officeDocument/2006/relationships" xmlns:m="http://schemas.openxmlformats.org/officeDocument/2006/math" xmlns:v="urn:schemas-microsoft-com:vml" xmlns:wp14="http://schemas.microsoft.com/office/word/2010/wordprocessingDrawing" xmlns:wp="http://schemas.openxmlformats.org/drawingml/2006/wordprocessingDrawing" xmlns:w10="urn:schemas-microsoft-com:office:word" xmlns:w="http://schemas.openxmlformats.org/wordprocessingml/2006/main" xmlns:w14="http://schemas.microsoft.com/office/word/2010/wordml" xmlns:w15="http://schemas.microsoft.com/office/word/2012/wordml" xmlns:w16cex="http://schemas.microsoft.com/office/word/2018/wordml/cex" xmlns:w16cid="http://schemas.microsoft.com/office/word/2016/wordml/cid" xmlns:w16="http://schemas.microsoft.com/office/word/2018/wordml" xmlns:w16sdtdh="http://schemas.microsoft.com/office/word/2020/wordml/sdtdatahash" xmlns:w16se="http://schemas.microsoft.com/office/word/2015/wordml/symex" xmlns:wpg="http://schemas.microsoft.com/office/word/2010/wordprocessingGroup" xmlns:wpi="http://schemas.microsoft.com/office/word/2010/wordprocessingInk" xmlns:wne="http://schemas.microsoft.com/office/word/2006/wordml" xmlns:wps="http://schemas.microsoft.com/office/word/2010/wordprocessingShape" mc:Ignorable="w14 w15 w16se w16cid w16 w16cex w16sdtdh wp14">
   <w:p>
     <w:pPr>
       <w:pStyle w:val="Header"/>
@@ -2429,7 +3365,7 @@
 </file>
 
 <file path=word/header3.xml><?xml version="1.0" encoding="utf-8"?>
-<w:hdr xmlns:wpc="http://schemas.microsoft.com/office/word/2010/wordprocessingCanvas" xmlns:cx="http://schemas.microsoft.com/office/drawing/2014/chartex" xmlns:cx1="http://schemas.microsoft.com/office/drawing/2015/9/8/chartex" xmlns:cx2="http://schemas.microsoft.com/office/drawing/2015/10/21/chartex" xmlns:cx3="http://schemas.microsoft.com/office/drawing/2016/5/9/chartex" xmlns:cx4="http://schemas.microsoft.com/office/drawing/2016/5/10/chartex" xmlns:cx5="http://schemas.microsoft.com/office/drawing/2016/5/11/chartex" xmlns:cx6="http://schemas.microsoft.com/office/drawing/2016/5/12/chartex" xmlns:cx7="http://schemas.microsoft.com/office/drawing/2016/5/13/chartex" xmlns:cx8="http://schemas.microsoft.com/office/drawing/2016/5/14/chartex" xmlns:mc="http://schemas.openxmlformats.org/markup-compatibility/2006" xmlns:aink="http://schemas.microsoft.com/office/drawing/2016/ink" xmlns:am3d="http://schemas.microsoft.com/office/drawing/2017/model3d" xmlns:o="urn:schemas-microsoft-com:office:office" xmlns:r="http://schemas.openxmlformats.org/officeDocument/2006/relationships" xmlns:m="http://schemas.openxmlformats.org/officeDocument/2006/math" xmlns:v="urn:schemas-microsoft-com:vml" xmlns:wp14="http://schemas.microsoft.com/office/word/2010/wordprocessingDrawing" xmlns:wp="http://schemas.openxmlformats.org/drawingml/2006/wordprocessingDrawing" xmlns:w10="urn:schemas-microsoft-com:office:word" xmlns:w="http://schemas.openxmlformats.org/wordprocessingml/2006/main" xmlns:w14="http://schemas.microsoft.com/office/word/2010/wordml" xmlns:w15="http://schemas.microsoft.com/office/word/2012/wordml" xmlns:w16cid="http://schemas.microsoft.com/office/word/2016/wordml/cid" xmlns:w16se="http://schemas.microsoft.com/office/word/2015/wordml/symex" xmlns:wpg="http://schemas.microsoft.com/office/word/2010/wordprocessingGroup" xmlns:wpi="http://schemas.microsoft.com/office/word/2010/wordprocessingInk" xmlns:wne="http://schemas.microsoft.com/office/word/2006/wordml" xmlns:wps="http://schemas.microsoft.com/office/word/2010/wordprocessingShape" mc:Ignorable="w14 w15 w16se w16cid wp14">
+<w:hdr xmlns:wpc="http://schemas.microsoft.com/office/word/2010/wordprocessingCanvas" xmlns:cx="http://schemas.microsoft.com/office/drawing/2014/chartex" xmlns:cx1="http://schemas.microsoft.com/office/drawing/2015/9/8/chartex" xmlns:cx2="http://schemas.microsoft.com/office/drawing/2015/10/21/chartex" xmlns:cx3="http://schemas.microsoft.com/office/drawing/2016/5/9/chartex" xmlns:cx4="http://schemas.microsoft.com/office/drawing/2016/5/10/chartex" xmlns:cx5="http://schemas.microsoft.com/office/drawing/2016/5/11/chartex" xmlns:cx6="http://schemas.microsoft.com/office/drawing/2016/5/12/chartex" xmlns:cx7="http://schemas.microsoft.com/office/drawing/2016/5/13/chartex" xmlns:cx8="http://schemas.microsoft.com/office/drawing/2016/5/14/chartex" xmlns:mc="http://schemas.openxmlformats.org/markup-compatibility/2006" xmlns:aink="http://schemas.microsoft.com/office/drawing/2016/ink" xmlns:am3d="http://schemas.microsoft.com/office/drawing/2017/model3d" xmlns:o="urn:schemas-microsoft-com:office:office" xmlns:oel="http://schemas.microsoft.com/office/2019/extlst" xmlns:r="http://schemas.openxmlformats.org/officeDocument/2006/relationships" xmlns:m="http://schemas.openxmlformats.org/officeDocument/2006/math" xmlns:v="urn:schemas-microsoft-com:vml" xmlns:wp14="http://schemas.microsoft.com/office/word/2010/wordprocessingDrawing" xmlns:wp="http://schemas.openxmlformats.org/drawingml/2006/wordprocessingDrawing" xmlns:w10="urn:schemas-microsoft-com:office:word" xmlns:w="http://schemas.openxmlformats.org/wordprocessingml/2006/main" xmlns:w14="http://schemas.microsoft.com/office/word/2010/wordml" xmlns:w15="http://schemas.microsoft.com/office/word/2012/wordml" xmlns:w16cex="http://schemas.microsoft.com/office/word/2018/wordml/cex" xmlns:w16cid="http://schemas.microsoft.com/office/word/2016/wordml/cid" xmlns:w16="http://schemas.microsoft.com/office/word/2018/wordml" xmlns:w16sdtdh="http://schemas.microsoft.com/office/word/2020/wordml/sdtdatahash" xmlns:w16se="http://schemas.microsoft.com/office/word/2015/wordml/symex" xmlns:wpg="http://schemas.microsoft.com/office/word/2010/wordprocessingGroup" xmlns:wpi="http://schemas.microsoft.com/office/word/2010/wordprocessingInk" xmlns:wne="http://schemas.microsoft.com/office/word/2006/wordml" xmlns:wps="http://schemas.microsoft.com/office/word/2010/wordprocessingShape" mc:Ignorable="w14 w15 w16se w16cid w16 w16cex w16sdtdh wp14">
   <w:p>
     <w:pPr>
       <w:pStyle w:val="Header"/>
@@ -2438,7 +3374,7 @@
       <mc:AlternateContent>
         <mc:Choice Requires="wps">
           <w:drawing>
-            <wp:anchor distT="0" distB="0" distL="114300" distR="114300" simplePos="0" relativeHeight="251657728" behindDoc="1" locked="0" layoutInCell="1" allowOverlap="1" wp14:anchorId="5B9F1641" wp14:editId="0961C60A">
+            <wp:anchor distT="0" distB="0" distL="114300" distR="114300" simplePos="0" relativeHeight="251658240" behindDoc="1" locked="0" layoutInCell="1" allowOverlap="1" wp14:anchorId="5B9F1641" wp14:editId="0961C60A">
               <wp:simplePos x="0" y="0"/>
               <wp:positionH relativeFrom="margin">
                 <wp:posOffset>-501650</wp:posOffset>
@@ -2520,7 +3456,7 @@
 </file>
 
 <file path=word/numbering.xml><?xml version="1.0" encoding="utf-8"?>
-<w:numbering xmlns:wpc="http://schemas.microsoft.com/office/word/2010/wordprocessingCanvas" xmlns:cx="http://schemas.microsoft.com/office/drawing/2014/chartex" xmlns:cx1="http://schemas.microsoft.com/office/drawing/2015/9/8/chartex" xmlns:cx2="http://schemas.microsoft.com/office/drawing/2015/10/21/chartex" xmlns:cx3="http://schemas.microsoft.com/office/drawing/2016/5/9/chartex" xmlns:cx4="http://schemas.microsoft.com/office/drawing/2016/5/10/chartex" xmlns:cx5="http://schemas.microsoft.com/office/drawing/2016/5/11/chartex" xmlns:cx6="http://schemas.microsoft.com/office/drawing/2016/5/12/chartex" xmlns:cx7="http://schemas.microsoft.com/office/drawing/2016/5/13/chartex" xmlns:cx8="http://schemas.microsoft.com/office/drawing/2016/5/14/chartex" xmlns:mc="http://schemas.openxmlformats.org/markup-compatibility/2006" xmlns:aink="http://schemas.microsoft.com/office/drawing/2016/ink" xmlns:am3d="http://schemas.microsoft.com/office/drawing/2017/model3d" xmlns:o="urn:schemas-microsoft-com:office:office" xmlns:r="http://schemas.openxmlformats.org/officeDocument/2006/relationships" xmlns:m="http://schemas.openxmlformats.org/officeDocument/2006/math" xmlns:v="urn:schemas-microsoft-com:vml" xmlns:wp14="http://schemas.microsoft.com/office/word/2010/wordprocessingDrawing" xmlns:wp="http://schemas.openxmlformats.org/drawingml/2006/wordprocessingDrawing" xmlns:w10="urn:schemas-microsoft-com:office:word" xmlns:w="http://schemas.openxmlformats.org/wordprocessingml/2006/main" xmlns:w14="http://schemas.microsoft.com/office/word/2010/wordml" xmlns:w15="http://schemas.microsoft.com/office/word/2012/wordml" xmlns:w16cid="http://schemas.microsoft.com/office/word/2016/wordml/cid" xmlns:w16se="http://schemas.microsoft.com/office/word/2015/wordml/symex" xmlns:wpg="http://schemas.microsoft.com/office/word/2010/wordprocessingGroup" xmlns:wpi="http://schemas.microsoft.com/office/word/2010/wordprocessingInk" xmlns:wne="http://schemas.microsoft.com/office/word/2006/wordml" xmlns:wps="http://schemas.microsoft.com/office/word/2010/wordprocessingShape" mc:Ignorable="w14 w15 w16se w16cid wp14">
+<w:numbering xmlns:wpc="http://schemas.microsoft.com/office/word/2010/wordprocessingCanvas" xmlns:cx="http://schemas.microsoft.com/office/drawing/2014/chartex" xmlns:cx1="http://schemas.microsoft.com/office/drawing/2015/9/8/chartex" xmlns:cx2="http://schemas.microsoft.com/office/drawing/2015/10/21/chartex" xmlns:cx3="http://schemas.microsoft.com/office/drawing/2016/5/9/chartex" xmlns:cx4="http://schemas.microsoft.com/office/drawing/2016/5/10/chartex" xmlns:cx5="http://schemas.microsoft.com/office/drawing/2016/5/11/chartex" xmlns:cx6="http://schemas.microsoft.com/office/drawing/2016/5/12/chartex" xmlns:cx7="http://schemas.microsoft.com/office/drawing/2016/5/13/chartex" xmlns:cx8="http://schemas.microsoft.com/office/drawing/2016/5/14/chartex" xmlns:mc="http://schemas.openxmlformats.org/markup-compatibility/2006" xmlns:aink="http://schemas.microsoft.com/office/drawing/2016/ink" xmlns:am3d="http://schemas.microsoft.com/office/drawing/2017/model3d" xmlns:o="urn:schemas-microsoft-com:office:office" xmlns:oel="http://schemas.microsoft.com/office/2019/extlst" xmlns:r="http://schemas.openxmlformats.org/officeDocument/2006/relationships" xmlns:m="http://schemas.openxmlformats.org/officeDocument/2006/math" xmlns:v="urn:schemas-microsoft-com:vml" xmlns:wp14="http://schemas.microsoft.com/office/word/2010/wordprocessingDrawing" xmlns:wp="http://schemas.openxmlformats.org/drawingml/2006/wordprocessingDrawing" xmlns:w10="urn:schemas-microsoft-com:office:word" xmlns:w="http://schemas.openxmlformats.org/wordprocessingml/2006/main" xmlns:w14="http://schemas.microsoft.com/office/word/2010/wordml" xmlns:w15="http://schemas.microsoft.com/office/word/2012/wordml" xmlns:w16cex="http://schemas.microsoft.com/office/word/2018/wordml/cex" xmlns:w16cid="http://schemas.microsoft.com/office/word/2016/wordml/cid" xmlns:w16="http://schemas.microsoft.com/office/word/2018/wordml" xmlns:w16sdtdh="http://schemas.microsoft.com/office/word/2020/wordml/sdtdatahash" xmlns:w16se="http://schemas.microsoft.com/office/word/2015/wordml/symex" xmlns:wpg="http://schemas.microsoft.com/office/word/2010/wordprocessingGroup" xmlns:wpi="http://schemas.microsoft.com/office/word/2010/wordprocessingInk" xmlns:wne="http://schemas.microsoft.com/office/word/2006/wordml" xmlns:wps="http://schemas.microsoft.com/office/word/2010/wordprocessingShape" mc:Ignorable="w14 w15 w16se w16cid w16 w16cex w16sdtdh wp14">
   <w:abstractNum w:abstractNumId="0" w15:restartNumberingAfterBreak="0">
     <w:nsid w:val="1EA54B68"/>
     <w:multiLevelType w:val="hybridMultilevel"/>
@@ -2793,7 +3729,7 @@
         <w:rFonts w:ascii="Symbol" w:hAnsi="Symbol" w:hint="default"/>
       </w:rPr>
     </w:lvl>
-    <w:lvl w:ilvl="1" w:tplc="04090003" w:tentative="1">
+    <w:lvl w:ilvl="1" w:tplc="04090003">
       <w:start w:val="1"/>
       <w:numFmt w:val="bullet"/>
       <w:lvlText w:val="o"/>
@@ -3479,35 +4415,41 @@
       </w:rPr>
     </w:lvl>
   </w:abstractNum>
-  <w:num w:numId="1">
+  <w:num w:numId="1" w16cid:durableId="602297480">
     <w:abstractNumId w:val="2"/>
   </w:num>
-  <w:num w:numId="2">
+  <w:num w:numId="2" w16cid:durableId="1055739577">
     <w:abstractNumId w:val="6"/>
   </w:num>
-  <w:num w:numId="3">
+  <w:num w:numId="3" w16cid:durableId="1800026650">
     <w:abstractNumId w:val="1"/>
   </w:num>
-  <w:num w:numId="4">
+  <w:num w:numId="4" w16cid:durableId="589050286">
     <w:abstractNumId w:val="7"/>
   </w:num>
-  <w:num w:numId="5">
+  <w:num w:numId="5" w16cid:durableId="1725828975">
     <w:abstractNumId w:val="3"/>
   </w:num>
-  <w:num w:numId="6">
+  <w:num w:numId="6" w16cid:durableId="1660691477">
     <w:abstractNumId w:val="4"/>
   </w:num>
-  <w:num w:numId="7">
+  <w:num w:numId="7" w16cid:durableId="1411923171">
     <w:abstractNumId w:val="5"/>
   </w:num>
-  <w:num w:numId="8">
+  <w:num w:numId="8" w16cid:durableId="1484548108">
     <w:abstractNumId w:val="0"/>
+  </w:num>
+  <w:num w:numId="9" w16cid:durableId="169682770">
+    <w:abstractNumId w:val="2"/>
+  </w:num>
+  <w:num w:numId="10" w16cid:durableId="1762531103">
+    <w:abstractNumId w:val="2"/>
   </w:num>
 </w:numbering>
 </file>
 
 <file path=word/styles.xml><?xml version="1.0" encoding="utf-8"?>
-<w:styles xmlns:mc="http://schemas.openxmlformats.org/markup-compatibility/2006" xmlns:r="http://schemas.openxmlformats.org/officeDocument/2006/relationships" xmlns:w="http://schemas.openxmlformats.org/wordprocessingml/2006/main" xmlns:w14="http://schemas.microsoft.com/office/word/2010/wordml" xmlns:w15="http://schemas.microsoft.com/office/word/2012/wordml" xmlns:w16cid="http://schemas.microsoft.com/office/word/2016/wordml/cid" xmlns:w16se="http://schemas.microsoft.com/office/word/2015/wordml/symex" mc:Ignorable="w14 w15 w16se w16cid">
+<w:styles xmlns:mc="http://schemas.openxmlformats.org/markup-compatibility/2006" xmlns:r="http://schemas.openxmlformats.org/officeDocument/2006/relationships" xmlns:w="http://schemas.openxmlformats.org/wordprocessingml/2006/main" xmlns:w14="http://schemas.microsoft.com/office/word/2010/wordml" xmlns:w15="http://schemas.microsoft.com/office/word/2012/wordml" xmlns:w16cex="http://schemas.microsoft.com/office/word/2018/wordml/cex" xmlns:w16cid="http://schemas.microsoft.com/office/word/2016/wordml/cid" xmlns:w16="http://schemas.microsoft.com/office/word/2018/wordml" xmlns:w16sdtdh="http://schemas.microsoft.com/office/word/2020/wordml/sdtdatahash" xmlns:w16se="http://schemas.microsoft.com/office/word/2015/wordml/symex" mc:Ignorable="w14 w15 w16se w16cid w16 w16cex w16sdtdh">
   <w:docDefaults>
     <w:rPrDefault>
       <w:rPr>
@@ -4223,6 +5165,18 @@
       <w:lang w:val="en-IN"/>
     </w:rPr>
   </w:style>
+  <w:style w:type="character" w:styleId="FollowedHyperlink">
+    <w:name w:val="FollowedHyperlink"/>
+    <w:basedOn w:val="DefaultParagraphFont"/>
+    <w:uiPriority w:val="99"/>
+    <w:semiHidden/>
+    <w:unhideWhenUsed/>
+    <w:rsid w:val="00337D4A"/>
+    <w:rPr>
+      <w:color w:val="800080" w:themeColor="followedHyperlink"/>
+      <w:u w:val="single"/>
+    </w:rPr>
+  </w:style>
 </w:styles>
 </file>
 
@@ -4514,9 +5468,15 @@
 </file>
 
 <file path=customXml/itemProps1.xml><?xml version="1.0" encoding="utf-8"?>
-<ds:datastoreItem xmlns:ds="http://schemas.openxmlformats.org/officeDocument/2006/customXml" ds:itemID="{5B35138D-4EBC-442A-AD0A-51C34E008857}">
+<ds:datastoreItem xmlns:ds="http://schemas.openxmlformats.org/officeDocument/2006/customXml" ds:itemID="{5409E62D-5FD0-4826-ACA1-68D5D00B0188}">
   <ds:schemaRefs>
     <ds:schemaRef ds:uri="http://schemas.openxmlformats.org/officeDocument/2006/bibliography"/>
   </ds:schemaRefs>
 </ds:datastoreItem>
+</file>
+
+<file path=docMetadata/LabelInfo.xml><?xml version="1.0" encoding="utf-8"?>
+<clbl:labelList xmlns:clbl="http://schemas.microsoft.com/office/2020/mipLabelMetadata">
+  <clbl:label id="{f42aa342-8706-4288-bd11-ebb85995028c}" enabled="1" method="Privileged" siteId="{72f988bf-86f1-41af-91ab-2d7cd011db47}" removed="0"/>
+</clbl:labelList>
 </file>
</xml_diff>